<commit_message>
Submission for HW 3
</commit_message>
<xml_diff>
--- a/HW3/HW3_Florida.docx
+++ b/HW3/HW3_Florida.docx
@@ -158,7 +158,15 @@
         <w:spacing w:after="0" w:line="240" w:lineRule="auto"/>
       </w:pPr>
       <w:r>
-        <w:t>An Arduino board shall control the circuits</w:t>
+        <w:t xml:space="preserve">An </w:t>
+      </w:r>
+      <w:proofErr w:type="spellStart"/>
+      <w:r>
+        <w:t>Arduino</w:t>
+      </w:r>
+      <w:proofErr w:type="spellEnd"/>
+      <w:r>
+        <w:t xml:space="preserve"> board shall control the circuits</w:t>
       </w:r>
     </w:p>
     <w:p>
@@ -223,7 +231,15 @@
         <w:t>The software run</w:t>
       </w:r>
       <w:r>
-        <w:t>ning on the Arduino shall use function queue scheduling design</w:t>
+        <w:t xml:space="preserve">ning on the </w:t>
+      </w:r>
+      <w:proofErr w:type="spellStart"/>
+      <w:r>
+        <w:t>Arduino</w:t>
+      </w:r>
+      <w:proofErr w:type="spellEnd"/>
+      <w:r>
+        <w:t xml:space="preserve"> shall use function queue scheduling design</w:t>
       </w:r>
     </w:p>
     <w:p>
@@ -305,7 +321,15 @@
         <w:spacing w:after="0" w:line="240" w:lineRule="auto"/>
       </w:pPr>
       <w:r>
-        <w:t>(1) Arduino Uno</w:t>
+        <w:t xml:space="preserve">(1) </w:t>
+      </w:r>
+      <w:proofErr w:type="spellStart"/>
+      <w:r>
+        <w:t>Arduino</w:t>
+      </w:r>
+      <w:proofErr w:type="spellEnd"/>
+      <w:r>
+        <w:t xml:space="preserve"> Uno</w:t>
       </w:r>
     </w:p>
     <w:p>
@@ -458,8 +482,21 @@
       <w:r>
         <w:t xml:space="preserve">) </w:t>
       </w:r>
-      <w:r>
-        <w:t>Turnigy Multistar 30 Amp Multi-rotor Brushless ESC 2-4S</w:t>
+      <w:proofErr w:type="spellStart"/>
+      <w:r>
+        <w:t>Turnigy</w:t>
+      </w:r>
+      <w:proofErr w:type="spellEnd"/>
+      <w:r>
+        <w:t xml:space="preserve"> </w:t>
+      </w:r>
+      <w:proofErr w:type="spellStart"/>
+      <w:r>
+        <w:t>Multistar</w:t>
+      </w:r>
+      <w:proofErr w:type="spellEnd"/>
+      <w:r>
+        <w:t xml:space="preserve"> 30 Amp Multi-rotor Brushless ESC 2-4S</w:t>
       </w:r>
     </w:p>
     <w:p>
@@ -474,8 +511,13 @@
       <w:r>
         <w:t xml:space="preserve">(1) </w:t>
       </w:r>
-      <w:r>
-        <w:t xml:space="preserve">Gemfan 9x4.7 </w:t>
+      <w:proofErr w:type="spellStart"/>
+      <w:r>
+        <w:t>Gemfan</w:t>
+      </w:r>
+      <w:proofErr w:type="spellEnd"/>
+      <w:r>
+        <w:t xml:space="preserve"> 9x4.7 </w:t>
       </w:r>
       <w:r>
         <w:t>Nylon Prop Set (1x CW &amp; 1x CCW)</w:t>
@@ -499,11 +541,21 @@
       <w:r>
         <w:t xml:space="preserve">) </w:t>
       </w:r>
-      <w:r>
-        <w:t xml:space="preserve">Turnigy </w:t>
-      </w:r>
-      <w:r>
-        <w:t>Multistar ESC Programming Card</w:t>
+      <w:proofErr w:type="spellStart"/>
+      <w:r>
+        <w:t>Turnigy</w:t>
+      </w:r>
+      <w:proofErr w:type="spellEnd"/>
+      <w:r>
+        <w:t xml:space="preserve"> </w:t>
+      </w:r>
+      <w:proofErr w:type="spellStart"/>
+      <w:r>
+        <w:t>Multistar</w:t>
+      </w:r>
+      <w:proofErr w:type="spellEnd"/>
+      <w:r>
+        <w:t xml:space="preserve"> ESC Programming Card</w:t>
       </w:r>
     </w:p>
     <w:p>
@@ -575,8 +627,13 @@
         </w:numPr>
         <w:spacing w:after="0" w:line="240" w:lineRule="auto"/>
       </w:pPr>
-      <w:r>
-        <w:t>Arduino Sketch v1.0</w:t>
+      <w:proofErr w:type="spellStart"/>
+      <w:r>
+        <w:t>Arduino</w:t>
+      </w:r>
+      <w:proofErr w:type="spellEnd"/>
+      <w:r>
+        <w:t xml:space="preserve"> Sketch v1.0</w:t>
       </w:r>
     </w:p>
     <w:p>
@@ -588,8 +645,13 @@
         </w:numPr>
         <w:spacing w:after="0" w:line="240" w:lineRule="auto"/>
       </w:pPr>
-      <w:r>
-        <w:t>DuinOS v0.4</w:t>
+      <w:proofErr w:type="spellStart"/>
+      <w:r>
+        <w:t>DuinOS</w:t>
+      </w:r>
+      <w:proofErr w:type="spellEnd"/>
+      <w:r>
+        <w:t xml:space="preserve"> v0.4</w:t>
       </w:r>
     </w:p>
     <w:p>
@@ -601,9 +663,11 @@
         </w:numPr>
         <w:spacing w:after="0" w:line="240" w:lineRule="auto"/>
       </w:pPr>
+      <w:proofErr w:type="spellStart"/>
       <w:r>
         <w:t>AVRQueue</w:t>
       </w:r>
+      <w:proofErr w:type="spellEnd"/>
     </w:p>
     <w:p>
       <w:pPr>
@@ -942,7 +1006,7 @@
           <v:shape id="_x0000_i1026" type="#_x0000_t75" style="width:238.5pt;height:159.75pt" o:ole="">
             <v:imagedata r:id="rId8" o:title=""/>
           </v:shape>
-          <o:OLEObject Type="Embed" ProgID="Visio.Drawing.11" ShapeID="_x0000_i1026" DrawAspect="Content" ObjectID="_1474221757" r:id="rId9"/>
+          <o:OLEObject Type="Embed" ProgID="Visio.Drawing.11" ShapeID="_x0000_i1026" DrawAspect="Content" ObjectID="_1474222961" r:id="rId9"/>
         </w:object>
       </w:r>
     </w:p>
@@ -1089,7 +1153,7 @@
           <v:shape id="_x0000_i1025" type="#_x0000_t75" style="width:378pt;height:436.5pt" o:ole="">
             <v:imagedata r:id="rId11" o:title=""/>
           </v:shape>
-          <o:OLEObject Type="Embed" ProgID="Visio.Drawing.11" ShapeID="_x0000_i1025" DrawAspect="Content" ObjectID="_1474221758" r:id="rId12"/>
+          <o:OLEObject Type="Embed" ProgID="Visio.Drawing.11" ShapeID="_x0000_i1025" DrawAspect="Content" ObjectID="_1474222962" r:id="rId12"/>
         </w:object>
       </w:r>
     </w:p>
@@ -1319,23 +1383,55 @@
           <w:rFonts w:ascii="Courier New" w:hAnsi="Courier New" w:cs="Courier New"/>
           <w:b/>
         </w:rPr>
-        <w:t>#include &lt;Queue.h&gt;</w:t>
-      </w:r>
-    </w:p>
-    <w:p>
-      <w:pPr>
-        <w:spacing w:after="0" w:line="240" w:lineRule="auto"/>
-        <w:rPr>
-          <w:rFonts w:ascii="Courier New" w:hAnsi="Courier New" w:cs="Courier New"/>
-          <w:b/>
-        </w:rPr>
-      </w:pPr>
-      <w:r>
-        <w:rPr>
-          <w:rFonts w:ascii="Courier New" w:hAnsi="Courier New" w:cs="Courier New"/>
-          <w:b/>
-        </w:rPr>
-        <w:t>#include &lt;Servo.h&gt;</w:t>
+        <w:t>#include &lt;</w:t>
+      </w:r>
+      <w:proofErr w:type="spellStart"/>
+      <w:r>
+        <w:rPr>
+          <w:rFonts w:ascii="Courier New" w:hAnsi="Courier New" w:cs="Courier New"/>
+          <w:b/>
+        </w:rPr>
+        <w:t>Queue.h</w:t>
+      </w:r>
+      <w:proofErr w:type="spellEnd"/>
+      <w:r>
+        <w:rPr>
+          <w:rFonts w:ascii="Courier New" w:hAnsi="Courier New" w:cs="Courier New"/>
+          <w:b/>
+        </w:rPr>
+        <w:t>&gt;</w:t>
+      </w:r>
+    </w:p>
+    <w:p>
+      <w:pPr>
+        <w:spacing w:after="0" w:line="240" w:lineRule="auto"/>
+        <w:rPr>
+          <w:rFonts w:ascii="Courier New" w:hAnsi="Courier New" w:cs="Courier New"/>
+          <w:b/>
+        </w:rPr>
+      </w:pPr>
+      <w:r>
+        <w:rPr>
+          <w:rFonts w:ascii="Courier New" w:hAnsi="Courier New" w:cs="Courier New"/>
+          <w:b/>
+        </w:rPr>
+        <w:t>#include &lt;</w:t>
+      </w:r>
+      <w:proofErr w:type="spellStart"/>
+      <w:r>
+        <w:rPr>
+          <w:rFonts w:ascii="Courier New" w:hAnsi="Courier New" w:cs="Courier New"/>
+          <w:b/>
+        </w:rPr>
+        <w:t>Servo.h</w:t>
+      </w:r>
+      <w:proofErr w:type="spellEnd"/>
+      <w:r>
+        <w:rPr>
+          <w:rFonts w:ascii="Courier New" w:hAnsi="Courier New" w:cs="Courier New"/>
+          <w:b/>
+        </w:rPr>
+        <w:t>&gt;</w:t>
       </w:r>
     </w:p>
     <w:p>
@@ -1492,44 +1588,93 @@
           <w:b/>
         </w:rPr>
       </w:pPr>
-      <w:r>
-        <w:rPr>
-          <w:rFonts w:ascii="Courier New" w:hAnsi="Courier New" w:cs="Courier New"/>
-          <w:b/>
-        </w:rPr>
-        <w:t>int serial_cmd = 5; //serial commands start at 10</w:t>
-      </w:r>
-    </w:p>
-    <w:p>
-      <w:pPr>
-        <w:spacing w:after="0" w:line="240" w:lineRule="auto"/>
-        <w:rPr>
-          <w:rFonts w:ascii="Courier New" w:hAnsi="Courier New" w:cs="Courier New"/>
-          <w:b/>
-        </w:rPr>
-      </w:pPr>
-      <w:r>
-        <w:rPr>
-          <w:rFonts w:ascii="Courier New" w:hAnsi="Courier New" w:cs="Courier New"/>
-          <w:b/>
-        </w:rPr>
-        <w:t>int MAX_SERIAL_CMD = 100; //max serial command</w:t>
-      </w:r>
-    </w:p>
-    <w:p>
-      <w:pPr>
-        <w:spacing w:after="0" w:line="240" w:lineRule="auto"/>
-        <w:rPr>
-          <w:rFonts w:ascii="Courier New" w:hAnsi="Courier New" w:cs="Courier New"/>
-          <w:b/>
-        </w:rPr>
-      </w:pPr>
-      <w:r>
-        <w:rPr>
-          <w:rFonts w:ascii="Courier New" w:hAnsi="Courier New" w:cs="Courier New"/>
-          <w:b/>
-        </w:rPr>
-        <w:t>int SERIAL_CMD_INCREMENT = 5; //increment serial commands by 20</w:t>
+      <w:proofErr w:type="spellStart"/>
+      <w:proofErr w:type="gramStart"/>
+      <w:r>
+        <w:rPr>
+          <w:rFonts w:ascii="Courier New" w:hAnsi="Courier New" w:cs="Courier New"/>
+          <w:b/>
+        </w:rPr>
+        <w:t>int</w:t>
+      </w:r>
+      <w:proofErr w:type="spellEnd"/>
+      <w:proofErr w:type="gramEnd"/>
+      <w:r>
+        <w:rPr>
+          <w:rFonts w:ascii="Courier New" w:hAnsi="Courier New" w:cs="Courier New"/>
+          <w:b/>
+        </w:rPr>
+        <w:t xml:space="preserve"> </w:t>
+      </w:r>
+      <w:proofErr w:type="spellStart"/>
+      <w:r>
+        <w:rPr>
+          <w:rFonts w:ascii="Courier New" w:hAnsi="Courier New" w:cs="Courier New"/>
+          <w:b/>
+        </w:rPr>
+        <w:t>serial_cmd</w:t>
+      </w:r>
+      <w:proofErr w:type="spellEnd"/>
+      <w:r>
+        <w:rPr>
+          <w:rFonts w:ascii="Courier New" w:hAnsi="Courier New" w:cs="Courier New"/>
+          <w:b/>
+        </w:rPr>
+        <w:t xml:space="preserve"> = 5; //serial commands start at 10</w:t>
+      </w:r>
+    </w:p>
+    <w:p>
+      <w:pPr>
+        <w:spacing w:after="0" w:line="240" w:lineRule="auto"/>
+        <w:rPr>
+          <w:rFonts w:ascii="Courier New" w:hAnsi="Courier New" w:cs="Courier New"/>
+          <w:b/>
+        </w:rPr>
+      </w:pPr>
+      <w:proofErr w:type="spellStart"/>
+      <w:proofErr w:type="gramStart"/>
+      <w:r>
+        <w:rPr>
+          <w:rFonts w:ascii="Courier New" w:hAnsi="Courier New" w:cs="Courier New"/>
+          <w:b/>
+        </w:rPr>
+        <w:t>int</w:t>
+      </w:r>
+      <w:proofErr w:type="spellEnd"/>
+      <w:proofErr w:type="gramEnd"/>
+      <w:r>
+        <w:rPr>
+          <w:rFonts w:ascii="Courier New" w:hAnsi="Courier New" w:cs="Courier New"/>
+          <w:b/>
+        </w:rPr>
+        <w:t xml:space="preserve"> MAX_SERIAL_CMD = 100; //max serial command</w:t>
+      </w:r>
+    </w:p>
+    <w:p>
+      <w:pPr>
+        <w:spacing w:after="0" w:line="240" w:lineRule="auto"/>
+        <w:rPr>
+          <w:rFonts w:ascii="Courier New" w:hAnsi="Courier New" w:cs="Courier New"/>
+          <w:b/>
+        </w:rPr>
+      </w:pPr>
+      <w:proofErr w:type="spellStart"/>
+      <w:proofErr w:type="gramStart"/>
+      <w:r>
+        <w:rPr>
+          <w:rFonts w:ascii="Courier New" w:hAnsi="Courier New" w:cs="Courier New"/>
+          <w:b/>
+        </w:rPr>
+        <w:t>int</w:t>
+      </w:r>
+      <w:proofErr w:type="spellEnd"/>
+      <w:proofErr w:type="gramEnd"/>
+      <w:r>
+        <w:rPr>
+          <w:rFonts w:ascii="Courier New" w:hAnsi="Courier New" w:cs="Courier New"/>
+          <w:b/>
+        </w:rPr>
+        <w:t xml:space="preserve"> SERIAL_CMD_INCREMENT = 5; //increment serial commands by 20</w:t>
       </w:r>
     </w:p>
     <w:p>
@@ -1570,7 +1715,23 @@
           <w:rFonts w:ascii="Courier New" w:hAnsi="Courier New" w:cs="Courier New"/>
           <w:b/>
         </w:rPr>
-        <w:t>Queue myQueue;</w:t>
+        <w:t xml:space="preserve">Queue </w:t>
+      </w:r>
+      <w:proofErr w:type="spellStart"/>
+      <w:r>
+        <w:rPr>
+          <w:rFonts w:ascii="Courier New" w:hAnsi="Courier New" w:cs="Courier New"/>
+          <w:b/>
+        </w:rPr>
+        <w:t>myQueue</w:t>
+      </w:r>
+      <w:proofErr w:type="spellEnd"/>
+      <w:r>
+        <w:rPr>
+          <w:rFonts w:ascii="Courier New" w:hAnsi="Courier New" w:cs="Courier New"/>
+          <w:b/>
+        </w:rPr>
+        <w:t>;</w:t>
       </w:r>
     </w:p>
     <w:p>
@@ -1611,23 +1772,55 @@
           <w:rFonts w:ascii="Courier New" w:hAnsi="Courier New" w:cs="Courier New"/>
           <w:b/>
         </w:rPr>
-        <w:t>// This is our motor.</w:t>
-      </w:r>
-    </w:p>
-    <w:p>
-      <w:pPr>
-        <w:spacing w:after="0" w:line="240" w:lineRule="auto"/>
-        <w:rPr>
-          <w:rFonts w:ascii="Courier New" w:hAnsi="Courier New" w:cs="Courier New"/>
-          <w:b/>
-        </w:rPr>
-      </w:pPr>
-      <w:r>
-        <w:rPr>
-          <w:rFonts w:ascii="Courier New" w:hAnsi="Courier New" w:cs="Courier New"/>
-          <w:b/>
-        </w:rPr>
-        <w:t>Servo myMotor;</w:t>
+        <w:t xml:space="preserve">// </w:t>
+      </w:r>
+      <w:proofErr w:type="gramStart"/>
+      <w:r>
+        <w:rPr>
+          <w:rFonts w:ascii="Courier New" w:hAnsi="Courier New" w:cs="Courier New"/>
+          <w:b/>
+        </w:rPr>
+        <w:t>This</w:t>
+      </w:r>
+      <w:proofErr w:type="gramEnd"/>
+      <w:r>
+        <w:rPr>
+          <w:rFonts w:ascii="Courier New" w:hAnsi="Courier New" w:cs="Courier New"/>
+          <w:b/>
+        </w:rPr>
+        <w:t xml:space="preserve"> is our motor.</w:t>
+      </w:r>
+    </w:p>
+    <w:p>
+      <w:pPr>
+        <w:spacing w:after="0" w:line="240" w:lineRule="auto"/>
+        <w:rPr>
+          <w:rFonts w:ascii="Courier New" w:hAnsi="Courier New" w:cs="Courier New"/>
+          <w:b/>
+        </w:rPr>
+      </w:pPr>
+      <w:r>
+        <w:rPr>
+          <w:rFonts w:ascii="Courier New" w:hAnsi="Courier New" w:cs="Courier New"/>
+          <w:b/>
+        </w:rPr>
+        <w:t xml:space="preserve">Servo </w:t>
+      </w:r>
+      <w:proofErr w:type="spellStart"/>
+      <w:r>
+        <w:rPr>
+          <w:rFonts w:ascii="Courier New" w:hAnsi="Courier New" w:cs="Courier New"/>
+          <w:b/>
+        </w:rPr>
+        <w:t>myMotor</w:t>
+      </w:r>
+      <w:proofErr w:type="spellEnd"/>
+      <w:r>
+        <w:rPr>
+          <w:rFonts w:ascii="Courier New" w:hAnsi="Courier New" w:cs="Courier New"/>
+          <w:b/>
+        </w:rPr>
+        <w:t>;</w:t>
       </w:r>
     </w:p>
     <w:p>
@@ -1659,7 +1852,23 @@
           <w:rFonts w:ascii="Courier New" w:hAnsi="Courier New" w:cs="Courier New"/>
           <w:b/>
         </w:rPr>
-        <w:t>// This is the final output</w:t>
+        <w:t xml:space="preserve">// </w:t>
+      </w:r>
+      <w:proofErr w:type="gramStart"/>
+      <w:r>
+        <w:rPr>
+          <w:rFonts w:ascii="Courier New" w:hAnsi="Courier New" w:cs="Courier New"/>
+          <w:b/>
+        </w:rPr>
+        <w:t>This</w:t>
+      </w:r>
+      <w:proofErr w:type="gramEnd"/>
+      <w:r>
+        <w:rPr>
+          <w:rFonts w:ascii="Courier New" w:hAnsi="Courier New" w:cs="Courier New"/>
+          <w:b/>
+        </w:rPr>
+        <w:t xml:space="preserve"> is the final output</w:t>
       </w:r>
     </w:p>
     <w:p>
@@ -1691,7 +1900,23 @@
           <w:rFonts w:ascii="Courier New" w:hAnsi="Courier New" w:cs="Courier New"/>
           <w:b/>
         </w:rPr>
-        <w:t>String incomingString;</w:t>
+        <w:t xml:space="preserve">String </w:t>
+      </w:r>
+      <w:proofErr w:type="spellStart"/>
+      <w:r>
+        <w:rPr>
+          <w:rFonts w:ascii="Courier New" w:hAnsi="Courier New" w:cs="Courier New"/>
+          <w:b/>
+        </w:rPr>
+        <w:t>incomingString</w:t>
+      </w:r>
+      <w:proofErr w:type="spellEnd"/>
+      <w:r>
+        <w:rPr>
+          <w:rFonts w:ascii="Courier New" w:hAnsi="Courier New" w:cs="Courier New"/>
+          <w:b/>
+        </w:rPr>
+        <w:t>;</w:t>
       </w:r>
     </w:p>
     <w:p>
@@ -1727,92 +1952,246 @@
           <w:b/>
         </w:rPr>
       </w:pPr>
-      <w:r>
-        <w:rPr>
-          <w:rFonts w:ascii="Courier New" w:hAnsi="Courier New" w:cs="Courier New"/>
-          <w:b/>
-        </w:rPr>
-        <w:t>int ledPin = 13;                // IR LED connected to digital pin 13</w:t>
-      </w:r>
-    </w:p>
-    <w:p>
-      <w:pPr>
-        <w:spacing w:after="0" w:line="240" w:lineRule="auto"/>
-        <w:rPr>
-          <w:rFonts w:ascii="Courier New" w:hAnsi="Courier New" w:cs="Courier New"/>
-          <w:b/>
-        </w:rPr>
-      </w:pPr>
-      <w:r>
-        <w:rPr>
-          <w:rFonts w:ascii="Courier New" w:hAnsi="Courier New" w:cs="Courier New"/>
-          <w:b/>
-        </w:rPr>
-        <w:t>int statusPin = 12;             // LED connected to digital pin 12</w:t>
-      </w:r>
-    </w:p>
-    <w:p>
-      <w:pPr>
-        <w:spacing w:after="0" w:line="240" w:lineRule="auto"/>
-        <w:rPr>
-          <w:rFonts w:ascii="Courier New" w:hAnsi="Courier New" w:cs="Courier New"/>
-          <w:b/>
-        </w:rPr>
-      </w:pPr>
-      <w:r>
-        <w:rPr>
-          <w:rFonts w:ascii="Courier New" w:hAnsi="Courier New" w:cs="Courier New"/>
-          <w:b/>
-        </w:rPr>
-        <w:t>volatile byte rpmcount;</w:t>
-      </w:r>
-    </w:p>
-    <w:p>
-      <w:pPr>
-        <w:spacing w:after="0" w:line="240" w:lineRule="auto"/>
-        <w:rPr>
-          <w:rFonts w:ascii="Courier New" w:hAnsi="Courier New" w:cs="Courier New"/>
-          <w:b/>
-        </w:rPr>
-      </w:pPr>
-      <w:r>
-        <w:rPr>
-          <w:rFonts w:ascii="Courier New" w:hAnsi="Courier New" w:cs="Courier New"/>
-          <w:b/>
-        </w:rPr>
-        <w:t>volatile int status;</w:t>
-      </w:r>
-    </w:p>
-    <w:p>
-      <w:pPr>
-        <w:spacing w:after="0" w:line="240" w:lineRule="auto"/>
-        <w:rPr>
-          <w:rFonts w:ascii="Courier New" w:hAnsi="Courier New" w:cs="Courier New"/>
-          <w:b/>
-        </w:rPr>
-      </w:pPr>
-      <w:r>
-        <w:rPr>
-          <w:rFonts w:ascii="Courier New" w:hAnsi="Courier New" w:cs="Courier New"/>
-          <w:b/>
-        </w:rPr>
-        <w:t>unsigned int rpm;</w:t>
-      </w:r>
-    </w:p>
-    <w:p>
-      <w:pPr>
-        <w:spacing w:after="0" w:line="240" w:lineRule="auto"/>
-        <w:rPr>
-          <w:rFonts w:ascii="Courier New" w:hAnsi="Courier New" w:cs="Courier New"/>
-          <w:b/>
-        </w:rPr>
-      </w:pPr>
-      <w:r>
-        <w:rPr>
-          <w:rFonts w:ascii="Courier New" w:hAnsi="Courier New" w:cs="Courier New"/>
-          <w:b/>
-        </w:rPr>
-        <w:t>unsigned long timeold;</w:t>
+      <w:proofErr w:type="spellStart"/>
+      <w:proofErr w:type="gramStart"/>
+      <w:r>
+        <w:rPr>
+          <w:rFonts w:ascii="Courier New" w:hAnsi="Courier New" w:cs="Courier New"/>
+          <w:b/>
+        </w:rPr>
+        <w:t>int</w:t>
+      </w:r>
+      <w:proofErr w:type="spellEnd"/>
+      <w:proofErr w:type="gramEnd"/>
+      <w:r>
+        <w:rPr>
+          <w:rFonts w:ascii="Courier New" w:hAnsi="Courier New" w:cs="Courier New"/>
+          <w:b/>
+        </w:rPr>
+        <w:t xml:space="preserve"> </w:t>
+      </w:r>
+      <w:proofErr w:type="spellStart"/>
+      <w:r>
+        <w:rPr>
+          <w:rFonts w:ascii="Courier New" w:hAnsi="Courier New" w:cs="Courier New"/>
+          <w:b/>
+        </w:rPr>
+        <w:t>ledPin</w:t>
+      </w:r>
+      <w:proofErr w:type="spellEnd"/>
+      <w:r>
+        <w:rPr>
+          <w:rFonts w:ascii="Courier New" w:hAnsi="Courier New" w:cs="Courier New"/>
+          <w:b/>
+        </w:rPr>
+        <w:t xml:space="preserve"> = 13;                // IR LED connected to digital pin 13</w:t>
+      </w:r>
+    </w:p>
+    <w:p>
+      <w:pPr>
+        <w:spacing w:after="0" w:line="240" w:lineRule="auto"/>
+        <w:rPr>
+          <w:rFonts w:ascii="Courier New" w:hAnsi="Courier New" w:cs="Courier New"/>
+          <w:b/>
+        </w:rPr>
+      </w:pPr>
+      <w:proofErr w:type="spellStart"/>
+      <w:proofErr w:type="gramStart"/>
+      <w:r>
+        <w:rPr>
+          <w:rFonts w:ascii="Courier New" w:hAnsi="Courier New" w:cs="Courier New"/>
+          <w:b/>
+        </w:rPr>
+        <w:t>int</w:t>
+      </w:r>
+      <w:proofErr w:type="spellEnd"/>
+      <w:proofErr w:type="gramEnd"/>
+      <w:r>
+        <w:rPr>
+          <w:rFonts w:ascii="Courier New" w:hAnsi="Courier New" w:cs="Courier New"/>
+          <w:b/>
+        </w:rPr>
+        <w:t xml:space="preserve"> </w:t>
+      </w:r>
+      <w:proofErr w:type="spellStart"/>
+      <w:r>
+        <w:rPr>
+          <w:rFonts w:ascii="Courier New" w:hAnsi="Courier New" w:cs="Courier New"/>
+          <w:b/>
+        </w:rPr>
+        <w:t>statusPin</w:t>
+      </w:r>
+      <w:proofErr w:type="spellEnd"/>
+      <w:r>
+        <w:rPr>
+          <w:rFonts w:ascii="Courier New" w:hAnsi="Courier New" w:cs="Courier New"/>
+          <w:b/>
+        </w:rPr>
+        <w:t xml:space="preserve"> = 12;             // LED connected to digital pin 12</w:t>
+      </w:r>
+    </w:p>
+    <w:p>
+      <w:pPr>
+        <w:spacing w:after="0" w:line="240" w:lineRule="auto"/>
+        <w:rPr>
+          <w:rFonts w:ascii="Courier New" w:hAnsi="Courier New" w:cs="Courier New"/>
+          <w:b/>
+        </w:rPr>
+      </w:pPr>
+      <w:proofErr w:type="gramStart"/>
+      <w:r>
+        <w:rPr>
+          <w:rFonts w:ascii="Courier New" w:hAnsi="Courier New" w:cs="Courier New"/>
+          <w:b/>
+        </w:rPr>
+        <w:t>volatile</w:t>
+      </w:r>
+      <w:proofErr w:type="gramEnd"/>
+      <w:r>
+        <w:rPr>
+          <w:rFonts w:ascii="Courier New" w:hAnsi="Courier New" w:cs="Courier New"/>
+          <w:b/>
+        </w:rPr>
+        <w:t xml:space="preserve"> byte </w:t>
+      </w:r>
+      <w:proofErr w:type="spellStart"/>
+      <w:r>
+        <w:rPr>
+          <w:rFonts w:ascii="Courier New" w:hAnsi="Courier New" w:cs="Courier New"/>
+          <w:b/>
+        </w:rPr>
+        <w:t>rpmcount</w:t>
+      </w:r>
+      <w:proofErr w:type="spellEnd"/>
+      <w:r>
+        <w:rPr>
+          <w:rFonts w:ascii="Courier New" w:hAnsi="Courier New" w:cs="Courier New"/>
+          <w:b/>
+        </w:rPr>
+        <w:t>;</w:t>
+      </w:r>
+    </w:p>
+    <w:p>
+      <w:pPr>
+        <w:spacing w:after="0" w:line="240" w:lineRule="auto"/>
+        <w:rPr>
+          <w:rFonts w:ascii="Courier New" w:hAnsi="Courier New" w:cs="Courier New"/>
+          <w:b/>
+        </w:rPr>
+      </w:pPr>
+      <w:proofErr w:type="gramStart"/>
+      <w:r>
+        <w:rPr>
+          <w:rFonts w:ascii="Courier New" w:hAnsi="Courier New" w:cs="Courier New"/>
+          <w:b/>
+        </w:rPr>
+        <w:t>volatile</w:t>
+      </w:r>
+      <w:proofErr w:type="gramEnd"/>
+      <w:r>
+        <w:rPr>
+          <w:rFonts w:ascii="Courier New" w:hAnsi="Courier New" w:cs="Courier New"/>
+          <w:b/>
+        </w:rPr>
+        <w:t xml:space="preserve"> </w:t>
+      </w:r>
+      <w:proofErr w:type="spellStart"/>
+      <w:r>
+        <w:rPr>
+          <w:rFonts w:ascii="Courier New" w:hAnsi="Courier New" w:cs="Courier New"/>
+          <w:b/>
+        </w:rPr>
+        <w:t>int</w:t>
+      </w:r>
+      <w:proofErr w:type="spellEnd"/>
+      <w:r>
+        <w:rPr>
+          <w:rFonts w:ascii="Courier New" w:hAnsi="Courier New" w:cs="Courier New"/>
+          <w:b/>
+        </w:rPr>
+        <w:t xml:space="preserve"> status;</w:t>
+      </w:r>
+    </w:p>
+    <w:p>
+      <w:pPr>
+        <w:spacing w:after="0" w:line="240" w:lineRule="auto"/>
+        <w:rPr>
+          <w:rFonts w:ascii="Courier New" w:hAnsi="Courier New" w:cs="Courier New"/>
+          <w:b/>
+        </w:rPr>
+      </w:pPr>
+      <w:proofErr w:type="gramStart"/>
+      <w:r>
+        <w:rPr>
+          <w:rFonts w:ascii="Courier New" w:hAnsi="Courier New" w:cs="Courier New"/>
+          <w:b/>
+        </w:rPr>
+        <w:t>unsigned</w:t>
+      </w:r>
+      <w:proofErr w:type="gramEnd"/>
+      <w:r>
+        <w:rPr>
+          <w:rFonts w:ascii="Courier New" w:hAnsi="Courier New" w:cs="Courier New"/>
+          <w:b/>
+        </w:rPr>
+        <w:t xml:space="preserve"> </w:t>
+      </w:r>
+      <w:proofErr w:type="spellStart"/>
+      <w:r>
+        <w:rPr>
+          <w:rFonts w:ascii="Courier New" w:hAnsi="Courier New" w:cs="Courier New"/>
+          <w:b/>
+        </w:rPr>
+        <w:t>int</w:t>
+      </w:r>
+      <w:proofErr w:type="spellEnd"/>
+      <w:r>
+        <w:rPr>
+          <w:rFonts w:ascii="Courier New" w:hAnsi="Courier New" w:cs="Courier New"/>
+          <w:b/>
+        </w:rPr>
+        <w:t xml:space="preserve"> rpm;</w:t>
+      </w:r>
+    </w:p>
+    <w:p>
+      <w:pPr>
+        <w:spacing w:after="0" w:line="240" w:lineRule="auto"/>
+        <w:rPr>
+          <w:rFonts w:ascii="Courier New" w:hAnsi="Courier New" w:cs="Courier New"/>
+          <w:b/>
+        </w:rPr>
+      </w:pPr>
+      <w:proofErr w:type="gramStart"/>
+      <w:r>
+        <w:rPr>
+          <w:rFonts w:ascii="Courier New" w:hAnsi="Courier New" w:cs="Courier New"/>
+          <w:b/>
+        </w:rPr>
+        <w:t>unsigned</w:t>
+      </w:r>
+      <w:proofErr w:type="gramEnd"/>
+      <w:r>
+        <w:rPr>
+          <w:rFonts w:ascii="Courier New" w:hAnsi="Courier New" w:cs="Courier New"/>
+          <w:b/>
+        </w:rPr>
+        <w:t xml:space="preserve"> long </w:t>
+      </w:r>
+      <w:proofErr w:type="spellStart"/>
+      <w:r>
+        <w:rPr>
+          <w:rFonts w:ascii="Courier New" w:hAnsi="Courier New" w:cs="Courier New"/>
+          <w:b/>
+        </w:rPr>
+        <w:t>timeold</w:t>
+      </w:r>
+      <w:proofErr w:type="spellEnd"/>
+      <w:r>
+        <w:rPr>
+          <w:rFonts w:ascii="Courier New" w:hAnsi="Courier New" w:cs="Courier New"/>
+          <w:b/>
+        </w:rPr>
+        <w:t>;</w:t>
       </w:r>
     </w:p>
     <w:p>
@@ -1848,12 +2227,37 @@
           <w:b/>
         </w:rPr>
       </w:pPr>
-      <w:r>
-        <w:rPr>
-          <w:rFonts w:ascii="Courier New" w:hAnsi="Courier New" w:cs="Courier New"/>
-          <w:b/>
-        </w:rPr>
-        <w:t>void rpm_fun()</w:t>
+      <w:proofErr w:type="gramStart"/>
+      <w:r>
+        <w:rPr>
+          <w:rFonts w:ascii="Courier New" w:hAnsi="Courier New" w:cs="Courier New"/>
+          <w:b/>
+        </w:rPr>
+        <w:t>void</w:t>
+      </w:r>
+      <w:proofErr w:type="gramEnd"/>
+      <w:r>
+        <w:rPr>
+          <w:rFonts w:ascii="Courier New" w:hAnsi="Courier New" w:cs="Courier New"/>
+          <w:b/>
+        </w:rPr>
+        <w:t xml:space="preserve"> </w:t>
+      </w:r>
+      <w:proofErr w:type="spellStart"/>
+      <w:r>
+        <w:rPr>
+          <w:rFonts w:ascii="Courier New" w:hAnsi="Courier New" w:cs="Courier New"/>
+          <w:b/>
+        </w:rPr>
+        <w:t>rpm_fun</w:t>
+      </w:r>
+      <w:proofErr w:type="spellEnd"/>
+      <w:r>
+        <w:rPr>
+          <w:rFonts w:ascii="Courier New" w:hAnsi="Courier New" w:cs="Courier New"/>
+          <w:b/>
+        </w:rPr>
+        <w:t>()</w:t>
       </w:r>
     </w:p>
     <w:p>
@@ -1933,24 +2337,42 @@
           <w:rFonts w:ascii="Courier New" w:hAnsi="Courier New" w:cs="Courier New"/>
           <w:b/>
         </w:rPr>
-        <w:t xml:space="preserve">      rpmcount++;</w:t>
-      </w:r>
-    </w:p>
-    <w:p>
-      <w:pPr>
-        <w:spacing w:after="0" w:line="240" w:lineRule="auto"/>
-        <w:rPr>
-          <w:rFonts w:ascii="Courier New" w:hAnsi="Courier New" w:cs="Courier New"/>
-          <w:b/>
-        </w:rPr>
-      </w:pPr>
-      <w:r>
-        <w:rPr>
-          <w:rFonts w:ascii="Courier New" w:hAnsi="Courier New" w:cs="Courier New"/>
-          <w:b/>
-        </w:rPr>
         <w:t xml:space="preserve">      </w:t>
       </w:r>
+      <w:proofErr w:type="spellStart"/>
+      <w:proofErr w:type="gramStart"/>
+      <w:r>
+        <w:rPr>
+          <w:rFonts w:ascii="Courier New" w:hAnsi="Courier New" w:cs="Courier New"/>
+          <w:b/>
+        </w:rPr>
+        <w:t>rpmcount</w:t>
+      </w:r>
+      <w:proofErr w:type="spellEnd"/>
+      <w:proofErr w:type="gramEnd"/>
+      <w:r>
+        <w:rPr>
+          <w:rFonts w:ascii="Courier New" w:hAnsi="Courier New" w:cs="Courier New"/>
+          <w:b/>
+        </w:rPr>
+        <w:t>++;</w:t>
+      </w:r>
+    </w:p>
+    <w:p>
+      <w:pPr>
+        <w:spacing w:after="0" w:line="240" w:lineRule="auto"/>
+        <w:rPr>
+          <w:rFonts w:ascii="Courier New" w:hAnsi="Courier New" w:cs="Courier New"/>
+          <w:b/>
+        </w:rPr>
+      </w:pPr>
+      <w:r>
+        <w:rPr>
+          <w:rFonts w:ascii="Courier New" w:hAnsi="Courier New" w:cs="Courier New"/>
+          <w:b/>
+        </w:rPr>
+        <w:t xml:space="preserve">      </w:t>
+      </w:r>
     </w:p>
     <w:p>
       <w:pPr>
@@ -1981,23 +2403,55 @@
           <w:rFonts w:ascii="Courier New" w:hAnsi="Courier New" w:cs="Courier New"/>
           <w:b/>
         </w:rPr>
-        <w:t xml:space="preserve">   if (status == LOW) {</w:t>
-      </w:r>
-    </w:p>
-    <w:p>
-      <w:pPr>
-        <w:spacing w:after="0" w:line="240" w:lineRule="auto"/>
-        <w:rPr>
-          <w:rFonts w:ascii="Courier New" w:hAnsi="Courier New" w:cs="Courier New"/>
-          <w:b/>
-        </w:rPr>
-      </w:pPr>
-      <w:r>
-        <w:rPr>
-          <w:rFonts w:ascii="Courier New" w:hAnsi="Courier New" w:cs="Courier New"/>
-          <w:b/>
-        </w:rPr>
-        <w:t xml:space="preserve">     status = HIGH;</w:t>
+        <w:t xml:space="preserve">   </w:t>
+      </w:r>
+      <w:proofErr w:type="gramStart"/>
+      <w:r>
+        <w:rPr>
+          <w:rFonts w:ascii="Courier New" w:hAnsi="Courier New" w:cs="Courier New"/>
+          <w:b/>
+        </w:rPr>
+        <w:t>if</w:t>
+      </w:r>
+      <w:proofErr w:type="gramEnd"/>
+      <w:r>
+        <w:rPr>
+          <w:rFonts w:ascii="Courier New" w:hAnsi="Courier New" w:cs="Courier New"/>
+          <w:b/>
+        </w:rPr>
+        <w:t xml:space="preserve"> (status == LOW) {</w:t>
+      </w:r>
+    </w:p>
+    <w:p>
+      <w:pPr>
+        <w:spacing w:after="0" w:line="240" w:lineRule="auto"/>
+        <w:rPr>
+          <w:rFonts w:ascii="Courier New" w:hAnsi="Courier New" w:cs="Courier New"/>
+          <w:b/>
+        </w:rPr>
+      </w:pPr>
+      <w:r>
+        <w:rPr>
+          <w:rFonts w:ascii="Courier New" w:hAnsi="Courier New" w:cs="Courier New"/>
+          <w:b/>
+        </w:rPr>
+        <w:t xml:space="preserve">     </w:t>
+      </w:r>
+      <w:proofErr w:type="gramStart"/>
+      <w:r>
+        <w:rPr>
+          <w:rFonts w:ascii="Courier New" w:hAnsi="Courier New" w:cs="Courier New"/>
+          <w:b/>
+        </w:rPr>
+        <w:t>status</w:t>
+      </w:r>
+      <w:proofErr w:type="gramEnd"/>
+      <w:r>
+        <w:rPr>
+          <w:rFonts w:ascii="Courier New" w:hAnsi="Courier New" w:cs="Courier New"/>
+          <w:b/>
+        </w:rPr>
+        <w:t xml:space="preserve"> = HIGH;</w:t>
       </w:r>
     </w:p>
     <w:p>
@@ -2030,7 +2484,23 @@
           <w:b/>
         </w:rPr>
         <w:lastRenderedPageBreak/>
-        <w:t xml:space="preserve">     status = LOW;</w:t>
+        <w:t xml:space="preserve">     </w:t>
+      </w:r>
+      <w:proofErr w:type="gramStart"/>
+      <w:r>
+        <w:rPr>
+          <w:rFonts w:ascii="Courier New" w:hAnsi="Courier New" w:cs="Courier New"/>
+          <w:b/>
+        </w:rPr>
+        <w:t>status</w:t>
+      </w:r>
+      <w:proofErr w:type="gramEnd"/>
+      <w:r>
+        <w:rPr>
+          <w:rFonts w:ascii="Courier New" w:hAnsi="Courier New" w:cs="Courier New"/>
+          <w:b/>
+        </w:rPr>
+        <w:t xml:space="preserve"> = LOW;</w:t>
       </w:r>
     </w:p>
     <w:p>
@@ -2062,7 +2532,41 @@
           <w:rFonts w:ascii="Courier New" w:hAnsi="Courier New" w:cs="Courier New"/>
           <w:b/>
         </w:rPr>
-        <w:t xml:space="preserve">   digitalWrite(statusPin, status);</w:t>
+        <w:t xml:space="preserve">   </w:t>
+      </w:r>
+      <w:proofErr w:type="spellStart"/>
+      <w:proofErr w:type="gramStart"/>
+      <w:r>
+        <w:rPr>
+          <w:rFonts w:ascii="Courier New" w:hAnsi="Courier New" w:cs="Courier New"/>
+          <w:b/>
+        </w:rPr>
+        <w:t>digitalWrite</w:t>
+      </w:r>
+      <w:proofErr w:type="spellEnd"/>
+      <w:r>
+        <w:rPr>
+          <w:rFonts w:ascii="Courier New" w:hAnsi="Courier New" w:cs="Courier New"/>
+          <w:b/>
+        </w:rPr>
+        <w:t>(</w:t>
+      </w:r>
+      <w:proofErr w:type="spellStart"/>
+      <w:proofErr w:type="gramEnd"/>
+      <w:r>
+        <w:rPr>
+          <w:rFonts w:ascii="Courier New" w:hAnsi="Courier New" w:cs="Courier New"/>
+          <w:b/>
+        </w:rPr>
+        <w:t>statusPin</w:t>
+      </w:r>
+      <w:proofErr w:type="spellEnd"/>
+      <w:r>
+        <w:rPr>
+          <w:rFonts w:ascii="Courier New" w:hAnsi="Courier New" w:cs="Courier New"/>
+          <w:b/>
+        </w:rPr>
+        <w:t>, status);</w:t>
       </w:r>
     </w:p>
     <w:p>
@@ -2098,12 +2602,39 @@
           <w:b/>
         </w:rPr>
       </w:pPr>
-      <w:r>
-        <w:rPr>
-          <w:rFonts w:ascii="Courier New" w:hAnsi="Courier New" w:cs="Courier New"/>
-          <w:b/>
-        </w:rPr>
-        <w:t>int cmd()</w:t>
+      <w:proofErr w:type="spellStart"/>
+      <w:proofErr w:type="gramStart"/>
+      <w:r>
+        <w:rPr>
+          <w:rFonts w:ascii="Courier New" w:hAnsi="Courier New" w:cs="Courier New"/>
+          <w:b/>
+        </w:rPr>
+        <w:t>int</w:t>
+      </w:r>
+      <w:proofErr w:type="spellEnd"/>
+      <w:proofErr w:type="gramEnd"/>
+      <w:r>
+        <w:rPr>
+          <w:rFonts w:ascii="Courier New" w:hAnsi="Courier New" w:cs="Courier New"/>
+          <w:b/>
+        </w:rPr>
+        <w:t xml:space="preserve"> </w:t>
+      </w:r>
+      <w:proofErr w:type="spellStart"/>
+      <w:r>
+        <w:rPr>
+          <w:rFonts w:ascii="Courier New" w:hAnsi="Courier New" w:cs="Courier New"/>
+          <w:b/>
+        </w:rPr>
+        <w:t>cmd</w:t>
+      </w:r>
+      <w:proofErr w:type="spellEnd"/>
+      <w:r>
+        <w:rPr>
+          <w:rFonts w:ascii="Courier New" w:hAnsi="Courier New" w:cs="Courier New"/>
+          <w:b/>
+        </w:rPr>
+        <w:t>()</w:t>
       </w:r>
     </w:p>
     <w:p>
@@ -2135,23 +2666,64 @@
           <w:rFonts w:ascii="Courier New" w:hAnsi="Courier New" w:cs="Courier New"/>
           <w:b/>
         </w:rPr>
-        <w:t xml:space="preserve">  serial_cmd+=SERIAL_CMD_INCREMENT; //increment the serial command</w:t>
-      </w:r>
-    </w:p>
-    <w:p>
-      <w:pPr>
-        <w:spacing w:after="0" w:line="240" w:lineRule="auto"/>
-        <w:rPr>
-          <w:rFonts w:ascii="Courier New" w:hAnsi="Courier New" w:cs="Courier New"/>
-          <w:b/>
-        </w:rPr>
-      </w:pPr>
-      <w:r>
-        <w:rPr>
-          <w:rFonts w:ascii="Courier New" w:hAnsi="Courier New" w:cs="Courier New"/>
-          <w:b/>
-        </w:rPr>
-        <w:t xml:space="preserve">  if(serial_cmd &gt; MAX_SERIAL_CMD)</w:t>
+        <w:t xml:space="preserve">  </w:t>
+      </w:r>
+      <w:proofErr w:type="spellStart"/>
+      <w:r>
+        <w:rPr>
+          <w:rFonts w:ascii="Courier New" w:hAnsi="Courier New" w:cs="Courier New"/>
+          <w:b/>
+        </w:rPr>
+        <w:t>serial_cmd</w:t>
+      </w:r>
+      <w:proofErr w:type="spellEnd"/>
+      <w:r>
+        <w:rPr>
+          <w:rFonts w:ascii="Courier New" w:hAnsi="Courier New" w:cs="Courier New"/>
+          <w:b/>
+        </w:rPr>
+        <w:t>+=SERIAL_CMD_INCREMENT; //increment the serial command</w:t>
+      </w:r>
+    </w:p>
+    <w:p>
+      <w:pPr>
+        <w:spacing w:after="0" w:line="240" w:lineRule="auto"/>
+        <w:rPr>
+          <w:rFonts w:ascii="Courier New" w:hAnsi="Courier New" w:cs="Courier New"/>
+          <w:b/>
+        </w:rPr>
+      </w:pPr>
+      <w:r>
+        <w:rPr>
+          <w:rFonts w:ascii="Courier New" w:hAnsi="Courier New" w:cs="Courier New"/>
+          <w:b/>
+        </w:rPr>
+        <w:t xml:space="preserve">  </w:t>
+      </w:r>
+      <w:proofErr w:type="gramStart"/>
+      <w:r>
+        <w:rPr>
+          <w:rFonts w:ascii="Courier New" w:hAnsi="Courier New" w:cs="Courier New"/>
+          <w:b/>
+        </w:rPr>
+        <w:t>if(</w:t>
+      </w:r>
+      <w:proofErr w:type="spellStart"/>
+      <w:proofErr w:type="gramEnd"/>
+      <w:r>
+        <w:rPr>
+          <w:rFonts w:ascii="Courier New" w:hAnsi="Courier New" w:cs="Courier New"/>
+          <w:b/>
+        </w:rPr>
+        <w:t>serial_cmd</w:t>
+      </w:r>
+      <w:proofErr w:type="spellEnd"/>
+      <w:r>
+        <w:rPr>
+          <w:rFonts w:ascii="Courier New" w:hAnsi="Courier New" w:cs="Courier New"/>
+          <w:b/>
+        </w:rPr>
+        <w:t xml:space="preserve"> &gt; MAX_SERIAL_CMD)</w:t>
       </w:r>
     </w:p>
     <w:p>
@@ -2231,7 +2803,32 @@
           <w:rFonts w:ascii="Courier New" w:hAnsi="Courier New" w:cs="Courier New"/>
           <w:b/>
         </w:rPr>
-        <w:t xml:space="preserve">  if(serial_cmd &lt;= 0)</w:t>
+        <w:t xml:space="preserve">  </w:t>
+      </w:r>
+      <w:proofErr w:type="gramStart"/>
+      <w:r>
+        <w:rPr>
+          <w:rFonts w:ascii="Courier New" w:hAnsi="Courier New" w:cs="Courier New"/>
+          <w:b/>
+        </w:rPr>
+        <w:t>if(</w:t>
+      </w:r>
+      <w:proofErr w:type="spellStart"/>
+      <w:proofErr w:type="gramEnd"/>
+      <w:r>
+        <w:rPr>
+          <w:rFonts w:ascii="Courier New" w:hAnsi="Courier New" w:cs="Courier New"/>
+          <w:b/>
+        </w:rPr>
+        <w:t>serial_cmd</w:t>
+      </w:r>
+      <w:proofErr w:type="spellEnd"/>
+      <w:r>
+        <w:rPr>
+          <w:rFonts w:ascii="Courier New" w:hAnsi="Courier New" w:cs="Courier New"/>
+          <w:b/>
+        </w:rPr>
+        <w:t xml:space="preserve"> &lt;= 0)</w:t>
       </w:r>
     </w:p>
     <w:p>
@@ -2279,7 +2876,32 @@
           <w:rFonts w:ascii="Courier New" w:hAnsi="Courier New" w:cs="Courier New"/>
           <w:b/>
         </w:rPr>
-        <w:t xml:space="preserve">      myQueue.scheduleRemoveFunction("ESC");</w:t>
+        <w:t xml:space="preserve">      </w:t>
+      </w:r>
+      <w:proofErr w:type="spellStart"/>
+      <w:proofErr w:type="gramStart"/>
+      <w:r>
+        <w:rPr>
+          <w:rFonts w:ascii="Courier New" w:hAnsi="Courier New" w:cs="Courier New"/>
+          <w:b/>
+        </w:rPr>
+        <w:t>myQueue.scheduleRemoveFunction</w:t>
+      </w:r>
+      <w:proofErr w:type="spellEnd"/>
+      <w:r>
+        <w:rPr>
+          <w:rFonts w:ascii="Courier New" w:hAnsi="Courier New" w:cs="Courier New"/>
+          <w:b/>
+        </w:rPr>
+        <w:t>(</w:t>
+      </w:r>
+      <w:proofErr w:type="gramEnd"/>
+      <w:r>
+        <w:rPr>
+          <w:rFonts w:ascii="Courier New" w:hAnsi="Courier New" w:cs="Courier New"/>
+          <w:b/>
+        </w:rPr>
+        <w:t>"ESC");</w:t>
       </w:r>
     </w:p>
     <w:p>
@@ -2327,7 +2949,39 @@
           <w:rFonts w:ascii="Courier New" w:hAnsi="Courier New" w:cs="Courier New"/>
           <w:b/>
         </w:rPr>
-        <w:t xml:space="preserve">  return serial_cmd;</w:t>
+        <w:t xml:space="preserve">  </w:t>
+      </w:r>
+      <w:proofErr w:type="gramStart"/>
+      <w:r>
+        <w:rPr>
+          <w:rFonts w:ascii="Courier New" w:hAnsi="Courier New" w:cs="Courier New"/>
+          <w:b/>
+        </w:rPr>
+        <w:t>return</w:t>
+      </w:r>
+      <w:proofErr w:type="gramEnd"/>
+      <w:r>
+        <w:rPr>
+          <w:rFonts w:ascii="Courier New" w:hAnsi="Courier New" w:cs="Courier New"/>
+          <w:b/>
+        </w:rPr>
+        <w:t xml:space="preserve"> </w:t>
+      </w:r>
+      <w:proofErr w:type="spellStart"/>
+      <w:r>
+        <w:rPr>
+          <w:rFonts w:ascii="Courier New" w:hAnsi="Courier New" w:cs="Courier New"/>
+          <w:b/>
+        </w:rPr>
+        <w:t>serial_cmd</w:t>
+      </w:r>
+      <w:proofErr w:type="spellEnd"/>
+      <w:r>
+        <w:rPr>
+          <w:rFonts w:ascii="Courier New" w:hAnsi="Courier New" w:cs="Courier New"/>
+          <w:b/>
+        </w:rPr>
+        <w:t>;</w:t>
       </w:r>
     </w:p>
     <w:p>
@@ -2363,44 +3017,94 @@
           <w:b/>
         </w:rPr>
       </w:pPr>
-      <w:r>
-        <w:rPr>
-          <w:rFonts w:ascii="Courier New" w:hAnsi="Courier New" w:cs="Courier New"/>
-          <w:b/>
-        </w:rPr>
-        <w:t>void setup() {</w:t>
-      </w:r>
-    </w:p>
-    <w:p>
-      <w:pPr>
-        <w:spacing w:after="0" w:line="240" w:lineRule="auto"/>
-        <w:rPr>
-          <w:rFonts w:ascii="Courier New" w:hAnsi="Courier New" w:cs="Courier New"/>
-          <w:b/>
-        </w:rPr>
-      </w:pPr>
-      <w:r>
-        <w:rPr>
-          <w:rFonts w:ascii="Courier New" w:hAnsi="Courier New" w:cs="Courier New"/>
-          <w:b/>
-        </w:rPr>
-        <w:t xml:space="preserve">    // Required for I/O from Serial monitor</w:t>
-      </w:r>
-    </w:p>
-    <w:p>
-      <w:pPr>
-        <w:spacing w:after="0" w:line="240" w:lineRule="auto"/>
-        <w:rPr>
-          <w:rFonts w:ascii="Courier New" w:hAnsi="Courier New" w:cs="Courier New"/>
-          <w:b/>
-        </w:rPr>
-      </w:pPr>
-      <w:r>
-        <w:rPr>
-          <w:rFonts w:ascii="Courier New" w:hAnsi="Courier New" w:cs="Courier New"/>
-          <w:b/>
-        </w:rPr>
-        <w:t xml:space="preserve">    Serial.begin(9600);</w:t>
+      <w:proofErr w:type="gramStart"/>
+      <w:r>
+        <w:rPr>
+          <w:rFonts w:ascii="Courier New" w:hAnsi="Courier New" w:cs="Courier New"/>
+          <w:b/>
+        </w:rPr>
+        <w:t>void</w:t>
+      </w:r>
+      <w:proofErr w:type="gramEnd"/>
+      <w:r>
+        <w:rPr>
+          <w:rFonts w:ascii="Courier New" w:hAnsi="Courier New" w:cs="Courier New"/>
+          <w:b/>
+        </w:rPr>
+        <w:t xml:space="preserve"> setup() {</w:t>
+      </w:r>
+    </w:p>
+    <w:p>
+      <w:pPr>
+        <w:spacing w:after="0" w:line="240" w:lineRule="auto"/>
+        <w:rPr>
+          <w:rFonts w:ascii="Courier New" w:hAnsi="Courier New" w:cs="Courier New"/>
+          <w:b/>
+        </w:rPr>
+      </w:pPr>
+      <w:r>
+        <w:rPr>
+          <w:rFonts w:ascii="Courier New" w:hAnsi="Courier New" w:cs="Courier New"/>
+          <w:b/>
+        </w:rPr>
+        <w:t xml:space="preserve">    // </w:t>
+      </w:r>
+      <w:proofErr w:type="gramStart"/>
+      <w:r>
+        <w:rPr>
+          <w:rFonts w:ascii="Courier New" w:hAnsi="Courier New" w:cs="Courier New"/>
+          <w:b/>
+        </w:rPr>
+        <w:t>Required</w:t>
+      </w:r>
+      <w:proofErr w:type="gramEnd"/>
+      <w:r>
+        <w:rPr>
+          <w:rFonts w:ascii="Courier New" w:hAnsi="Courier New" w:cs="Courier New"/>
+          <w:b/>
+        </w:rPr>
+        <w:t xml:space="preserve"> for I/O from Serial monitor</w:t>
+      </w:r>
+    </w:p>
+    <w:p>
+      <w:pPr>
+        <w:spacing w:after="0" w:line="240" w:lineRule="auto"/>
+        <w:rPr>
+          <w:rFonts w:ascii="Courier New" w:hAnsi="Courier New" w:cs="Courier New"/>
+          <w:b/>
+        </w:rPr>
+      </w:pPr>
+      <w:r>
+        <w:rPr>
+          <w:rFonts w:ascii="Courier New" w:hAnsi="Courier New" w:cs="Courier New"/>
+          <w:b/>
+        </w:rPr>
+        <w:t xml:space="preserve">    </w:t>
+      </w:r>
+      <w:proofErr w:type="spellStart"/>
+      <w:proofErr w:type="gramStart"/>
+      <w:r>
+        <w:rPr>
+          <w:rFonts w:ascii="Courier New" w:hAnsi="Courier New" w:cs="Courier New"/>
+          <w:b/>
+        </w:rPr>
+        <w:t>Serial.begin</w:t>
+      </w:r>
+      <w:proofErr w:type="spellEnd"/>
+      <w:r>
+        <w:rPr>
+          <w:rFonts w:ascii="Courier New" w:hAnsi="Courier New" w:cs="Courier New"/>
+          <w:b/>
+        </w:rPr>
+        <w:t>(</w:t>
+      </w:r>
+      <w:proofErr w:type="gramEnd"/>
+      <w:r>
+        <w:rPr>
+          <w:rFonts w:ascii="Courier New" w:hAnsi="Courier New" w:cs="Courier New"/>
+          <w:b/>
+        </w:rPr>
+        <w:t>9600);</w:t>
       </w:r>
     </w:p>
     <w:p>
@@ -2448,72 +3152,154 @@
           <w:rFonts w:ascii="Courier New" w:hAnsi="Courier New" w:cs="Courier New"/>
           <w:b/>
         </w:rPr>
-        <w:t xml:space="preserve">    Serial.println("Initializing ESC");</w:t>
-      </w:r>
-    </w:p>
-    <w:p>
-      <w:pPr>
-        <w:spacing w:after="0" w:line="240" w:lineRule="auto"/>
-        <w:rPr>
-          <w:rFonts w:ascii="Courier New" w:hAnsi="Courier New" w:cs="Courier New"/>
-          <w:b/>
-        </w:rPr>
-      </w:pPr>
-      <w:r>
-        <w:rPr>
-          <w:rFonts w:ascii="Courier New" w:hAnsi="Courier New" w:cs="Courier New"/>
-          <w:b/>
-        </w:rPr>
-        <w:t xml:space="preserve">    // Put the motors to Arduino pin 9 and 10</w:t>
-      </w:r>
-    </w:p>
-    <w:p>
-      <w:pPr>
-        <w:spacing w:after="0" w:line="240" w:lineRule="auto"/>
-        <w:rPr>
-          <w:rFonts w:ascii="Courier New" w:hAnsi="Courier New" w:cs="Courier New"/>
-          <w:b/>
-        </w:rPr>
-      </w:pPr>
-      <w:r>
-        <w:rPr>
-          <w:rFonts w:ascii="Courier New" w:hAnsi="Courier New" w:cs="Courier New"/>
-          <w:b/>
-        </w:rPr>
-        <w:t xml:space="preserve">    myMotor.attach(9);</w:t>
-      </w:r>
-    </w:p>
-    <w:p>
-      <w:pPr>
-        <w:spacing w:after="0" w:line="240" w:lineRule="auto"/>
-        <w:rPr>
-          <w:rFonts w:ascii="Courier New" w:hAnsi="Courier New" w:cs="Courier New"/>
-          <w:b/>
-        </w:rPr>
-      </w:pPr>
-      <w:r>
-        <w:rPr>
-          <w:rFonts w:ascii="Courier New" w:hAnsi="Courier New" w:cs="Courier New"/>
-          <w:b/>
-        </w:rPr>
-        <w:t xml:space="preserve">    myMotor2.attach(10);</w:t>
-      </w:r>
-    </w:p>
-    <w:p>
-      <w:pPr>
-        <w:spacing w:after="0" w:line="240" w:lineRule="auto"/>
-        <w:rPr>
-          <w:rFonts w:ascii="Courier New" w:hAnsi="Courier New" w:cs="Courier New"/>
-          <w:b/>
-        </w:rPr>
-      </w:pPr>
-      <w:r>
-        <w:rPr>
-          <w:rFonts w:ascii="Courier New" w:hAnsi="Courier New" w:cs="Courier New"/>
-          <w:b/>
-        </w:rPr>
         <w:t xml:space="preserve">    </w:t>
       </w:r>
+      <w:proofErr w:type="spellStart"/>
+      <w:proofErr w:type="gramStart"/>
+      <w:r>
+        <w:rPr>
+          <w:rFonts w:ascii="Courier New" w:hAnsi="Courier New" w:cs="Courier New"/>
+          <w:b/>
+        </w:rPr>
+        <w:t>Serial.println</w:t>
+      </w:r>
+      <w:proofErr w:type="spellEnd"/>
+      <w:r>
+        <w:rPr>
+          <w:rFonts w:ascii="Courier New" w:hAnsi="Courier New" w:cs="Courier New"/>
+          <w:b/>
+        </w:rPr>
+        <w:t>(</w:t>
+      </w:r>
+      <w:proofErr w:type="gramEnd"/>
+      <w:r>
+        <w:rPr>
+          <w:rFonts w:ascii="Courier New" w:hAnsi="Courier New" w:cs="Courier New"/>
+          <w:b/>
+        </w:rPr>
+        <w:t>"Initializing ESC");</w:t>
+      </w:r>
+    </w:p>
+    <w:p>
+      <w:pPr>
+        <w:spacing w:after="0" w:line="240" w:lineRule="auto"/>
+        <w:rPr>
+          <w:rFonts w:ascii="Courier New" w:hAnsi="Courier New" w:cs="Courier New"/>
+          <w:b/>
+        </w:rPr>
+      </w:pPr>
+      <w:r>
+        <w:rPr>
+          <w:rFonts w:ascii="Courier New" w:hAnsi="Courier New" w:cs="Courier New"/>
+          <w:b/>
+        </w:rPr>
+        <w:t xml:space="preserve">    // Put the motors to </w:t>
+      </w:r>
+      <w:proofErr w:type="spellStart"/>
+      <w:r>
+        <w:rPr>
+          <w:rFonts w:ascii="Courier New" w:hAnsi="Courier New" w:cs="Courier New"/>
+          <w:b/>
+        </w:rPr>
+        <w:t>Arduino</w:t>
+      </w:r>
+      <w:proofErr w:type="spellEnd"/>
+      <w:r>
+        <w:rPr>
+          <w:rFonts w:ascii="Courier New" w:hAnsi="Courier New" w:cs="Courier New"/>
+          <w:b/>
+        </w:rPr>
+        <w:t xml:space="preserve"> pin 9 and 10</w:t>
+      </w:r>
+    </w:p>
+    <w:p>
+      <w:pPr>
+        <w:spacing w:after="0" w:line="240" w:lineRule="auto"/>
+        <w:rPr>
+          <w:rFonts w:ascii="Courier New" w:hAnsi="Courier New" w:cs="Courier New"/>
+          <w:b/>
+        </w:rPr>
+      </w:pPr>
+      <w:r>
+        <w:rPr>
+          <w:rFonts w:ascii="Courier New" w:hAnsi="Courier New" w:cs="Courier New"/>
+          <w:b/>
+        </w:rPr>
+        <w:t xml:space="preserve">    </w:t>
+      </w:r>
+      <w:proofErr w:type="spellStart"/>
+      <w:proofErr w:type="gramStart"/>
+      <w:r>
+        <w:rPr>
+          <w:rFonts w:ascii="Courier New" w:hAnsi="Courier New" w:cs="Courier New"/>
+          <w:b/>
+        </w:rPr>
+        <w:t>myMotor.attach</w:t>
+      </w:r>
+      <w:proofErr w:type="spellEnd"/>
+      <w:r>
+        <w:rPr>
+          <w:rFonts w:ascii="Courier New" w:hAnsi="Courier New" w:cs="Courier New"/>
+          <w:b/>
+        </w:rPr>
+        <w:t>(</w:t>
+      </w:r>
+      <w:proofErr w:type="gramEnd"/>
+      <w:r>
+        <w:rPr>
+          <w:rFonts w:ascii="Courier New" w:hAnsi="Courier New" w:cs="Courier New"/>
+          <w:b/>
+        </w:rPr>
+        <w:t>9);</w:t>
+      </w:r>
+    </w:p>
+    <w:p>
+      <w:pPr>
+        <w:spacing w:after="0" w:line="240" w:lineRule="auto"/>
+        <w:rPr>
+          <w:rFonts w:ascii="Courier New" w:hAnsi="Courier New" w:cs="Courier New"/>
+          <w:b/>
+        </w:rPr>
+      </w:pPr>
+      <w:r>
+        <w:rPr>
+          <w:rFonts w:ascii="Courier New" w:hAnsi="Courier New" w:cs="Courier New"/>
+          <w:b/>
+        </w:rPr>
+        <w:t xml:space="preserve">    </w:t>
+      </w:r>
+      <w:proofErr w:type="gramStart"/>
+      <w:r>
+        <w:rPr>
+          <w:rFonts w:ascii="Courier New" w:hAnsi="Courier New" w:cs="Courier New"/>
+          <w:b/>
+        </w:rPr>
+        <w:t>myMotor2.attach(</w:t>
+      </w:r>
+      <w:proofErr w:type="gramEnd"/>
+      <w:r>
+        <w:rPr>
+          <w:rFonts w:ascii="Courier New" w:hAnsi="Courier New" w:cs="Courier New"/>
+          <w:b/>
+        </w:rPr>
+        <w:t>10);</w:t>
+      </w:r>
+    </w:p>
+    <w:p>
+      <w:pPr>
+        <w:spacing w:after="0" w:line="240" w:lineRule="auto"/>
+        <w:rPr>
+          <w:rFonts w:ascii="Courier New" w:hAnsi="Courier New" w:cs="Courier New"/>
+          <w:b/>
+        </w:rPr>
+      </w:pPr>
+      <w:r>
+        <w:rPr>
+          <w:rFonts w:ascii="Courier New" w:hAnsi="Courier New" w:cs="Courier New"/>
+          <w:b/>
+        </w:rPr>
+        <w:t xml:space="preserve">    </w:t>
+      </w:r>
     </w:p>
     <w:p>
       <w:pPr>
@@ -2576,7 +3362,48 @@
           <w:rFonts w:ascii="Courier New" w:hAnsi="Courier New" w:cs="Courier New"/>
           <w:b/>
         </w:rPr>
-        <w:t xml:space="preserve">    attachInterrupt(0, rpm_fun, FALLING);</w:t>
+        <w:t xml:space="preserve">    </w:t>
+      </w:r>
+      <w:proofErr w:type="spellStart"/>
+      <w:proofErr w:type="gramStart"/>
+      <w:r>
+        <w:rPr>
+          <w:rFonts w:ascii="Courier New" w:hAnsi="Courier New" w:cs="Courier New"/>
+          <w:b/>
+        </w:rPr>
+        <w:t>attachInterrupt</w:t>
+      </w:r>
+      <w:proofErr w:type="spellEnd"/>
+      <w:r>
+        <w:rPr>
+          <w:rFonts w:ascii="Courier New" w:hAnsi="Courier New" w:cs="Courier New"/>
+          <w:b/>
+        </w:rPr>
+        <w:t>(</w:t>
+      </w:r>
+      <w:proofErr w:type="gramEnd"/>
+      <w:r>
+        <w:rPr>
+          <w:rFonts w:ascii="Courier New" w:hAnsi="Courier New" w:cs="Courier New"/>
+          <w:b/>
+        </w:rPr>
+        <w:t xml:space="preserve">0, </w:t>
+      </w:r>
+      <w:proofErr w:type="spellStart"/>
+      <w:r>
+        <w:rPr>
+          <w:rFonts w:ascii="Courier New" w:hAnsi="Courier New" w:cs="Courier New"/>
+          <w:b/>
+        </w:rPr>
+        <w:t>rpm_fun</w:t>
+      </w:r>
+      <w:proofErr w:type="spellEnd"/>
+      <w:r>
+        <w:rPr>
+          <w:rFonts w:ascii="Courier New" w:hAnsi="Courier New" w:cs="Courier New"/>
+          <w:b/>
+        </w:rPr>
+        <w:t>, FALLING);</w:t>
       </w:r>
     </w:p>
     <w:p>
@@ -2608,119 +3435,305 @@
           <w:rFonts w:ascii="Courier New" w:hAnsi="Courier New" w:cs="Courier New"/>
           <w:b/>
         </w:rPr>
-        <w:t xml:space="preserve">    pinMode(ledPin, OUTPUT); </w:t>
-      </w:r>
-    </w:p>
-    <w:p>
-      <w:pPr>
-        <w:spacing w:after="0" w:line="240" w:lineRule="auto"/>
-        <w:rPr>
-          <w:rFonts w:ascii="Courier New" w:hAnsi="Courier New" w:cs="Courier New"/>
-          <w:b/>
-        </w:rPr>
-      </w:pPr>
-      <w:r>
-        <w:rPr>
-          <w:rFonts w:ascii="Courier New" w:hAnsi="Courier New" w:cs="Courier New"/>
-          <w:b/>
-        </w:rPr>
-        <w:t xml:space="preserve">    digitalWrite(ledPin, HIGH);</w:t>
-      </w:r>
-    </w:p>
-    <w:p>
-      <w:pPr>
-        <w:spacing w:after="0" w:line="240" w:lineRule="auto"/>
-        <w:rPr>
-          <w:rFonts w:ascii="Courier New" w:hAnsi="Courier New" w:cs="Courier New"/>
-          <w:b/>
-        </w:rPr>
-      </w:pPr>
-      <w:r>
-        <w:rPr>
-          <w:rFonts w:ascii="Courier New" w:hAnsi="Courier New" w:cs="Courier New"/>
-          <w:b/>
-        </w:rPr>
-        <w:t xml:space="preserve">    //Use statusPin to flash along with interrupts</w:t>
-      </w:r>
-    </w:p>
-    <w:p>
-      <w:pPr>
-        <w:spacing w:after="0" w:line="240" w:lineRule="auto"/>
-        <w:rPr>
-          <w:rFonts w:ascii="Courier New" w:hAnsi="Courier New" w:cs="Courier New"/>
-          <w:b/>
-        </w:rPr>
-      </w:pPr>
-      <w:r>
-        <w:rPr>
-          <w:rFonts w:ascii="Courier New" w:hAnsi="Courier New" w:cs="Courier New"/>
-          <w:b/>
-        </w:rPr>
-        <w:t xml:space="preserve">    pinMode(statusPin, OUTPUT);</w:t>
-      </w:r>
-    </w:p>
-    <w:p>
-      <w:pPr>
-        <w:spacing w:after="0" w:line="240" w:lineRule="auto"/>
-        <w:rPr>
-          <w:rFonts w:ascii="Courier New" w:hAnsi="Courier New" w:cs="Courier New"/>
-          <w:b/>
-        </w:rPr>
-      </w:pPr>
-      <w:r>
-        <w:rPr>
-          <w:rFonts w:ascii="Courier New" w:hAnsi="Courier New" w:cs="Courier New"/>
-          <w:b/>
-        </w:rPr>
-        <w:t xml:space="preserve">    rpmcount = 0;</w:t>
-      </w:r>
-    </w:p>
-    <w:p>
-      <w:pPr>
-        <w:spacing w:after="0" w:line="240" w:lineRule="auto"/>
-        <w:rPr>
-          <w:rFonts w:ascii="Courier New" w:hAnsi="Courier New" w:cs="Courier New"/>
-          <w:b/>
-        </w:rPr>
-      </w:pPr>
-      <w:r>
-        <w:rPr>
-          <w:rFonts w:ascii="Courier New" w:hAnsi="Courier New" w:cs="Courier New"/>
-          <w:b/>
-        </w:rPr>
-        <w:t xml:space="preserve">    rpm = 0;</w:t>
-      </w:r>
-    </w:p>
-    <w:p>
-      <w:pPr>
-        <w:spacing w:after="0" w:line="240" w:lineRule="auto"/>
-        <w:rPr>
-          <w:rFonts w:ascii="Courier New" w:hAnsi="Courier New" w:cs="Courier New"/>
-          <w:b/>
-        </w:rPr>
-      </w:pPr>
-      <w:r>
-        <w:rPr>
-          <w:rFonts w:ascii="Courier New" w:hAnsi="Courier New" w:cs="Courier New"/>
-          <w:b/>
-        </w:rPr>
-        <w:t xml:space="preserve">    timeold = 0;</w:t>
-      </w:r>
-    </w:p>
-    <w:p>
-      <w:pPr>
-        <w:spacing w:after="0" w:line="240" w:lineRule="auto"/>
-        <w:rPr>
-          <w:rFonts w:ascii="Courier New" w:hAnsi="Courier New" w:cs="Courier New"/>
-          <w:b/>
-        </w:rPr>
-      </w:pPr>
-      <w:r>
-        <w:rPr>
-          <w:rFonts w:ascii="Courier New" w:hAnsi="Courier New" w:cs="Courier New"/>
-          <w:b/>
-        </w:rPr>
-        <w:t xml:space="preserve">    status = LOW;</w:t>
+        <w:t xml:space="preserve">    </w:t>
+      </w:r>
+      <w:proofErr w:type="spellStart"/>
+      <w:proofErr w:type="gramStart"/>
+      <w:r>
+        <w:rPr>
+          <w:rFonts w:ascii="Courier New" w:hAnsi="Courier New" w:cs="Courier New"/>
+          <w:b/>
+        </w:rPr>
+        <w:t>pinMode</w:t>
+      </w:r>
+      <w:proofErr w:type="spellEnd"/>
+      <w:r>
+        <w:rPr>
+          <w:rFonts w:ascii="Courier New" w:hAnsi="Courier New" w:cs="Courier New"/>
+          <w:b/>
+        </w:rPr>
+        <w:t>(</w:t>
+      </w:r>
+      <w:proofErr w:type="spellStart"/>
+      <w:proofErr w:type="gramEnd"/>
+      <w:r>
+        <w:rPr>
+          <w:rFonts w:ascii="Courier New" w:hAnsi="Courier New" w:cs="Courier New"/>
+          <w:b/>
+        </w:rPr>
+        <w:t>ledPin</w:t>
+      </w:r>
+      <w:proofErr w:type="spellEnd"/>
+      <w:r>
+        <w:rPr>
+          <w:rFonts w:ascii="Courier New" w:hAnsi="Courier New" w:cs="Courier New"/>
+          <w:b/>
+        </w:rPr>
+        <w:t xml:space="preserve">, OUTPUT); </w:t>
+      </w:r>
+    </w:p>
+    <w:p>
+      <w:pPr>
+        <w:spacing w:after="0" w:line="240" w:lineRule="auto"/>
+        <w:rPr>
+          <w:rFonts w:ascii="Courier New" w:hAnsi="Courier New" w:cs="Courier New"/>
+          <w:b/>
+        </w:rPr>
+      </w:pPr>
+      <w:r>
+        <w:rPr>
+          <w:rFonts w:ascii="Courier New" w:hAnsi="Courier New" w:cs="Courier New"/>
+          <w:b/>
+        </w:rPr>
+        <w:t xml:space="preserve">    </w:t>
+      </w:r>
+      <w:proofErr w:type="spellStart"/>
+      <w:proofErr w:type="gramStart"/>
+      <w:r>
+        <w:rPr>
+          <w:rFonts w:ascii="Courier New" w:hAnsi="Courier New" w:cs="Courier New"/>
+          <w:b/>
+        </w:rPr>
+        <w:t>digitalWrite</w:t>
+      </w:r>
+      <w:proofErr w:type="spellEnd"/>
+      <w:r>
+        <w:rPr>
+          <w:rFonts w:ascii="Courier New" w:hAnsi="Courier New" w:cs="Courier New"/>
+          <w:b/>
+        </w:rPr>
+        <w:t>(</w:t>
+      </w:r>
+      <w:proofErr w:type="spellStart"/>
+      <w:proofErr w:type="gramEnd"/>
+      <w:r>
+        <w:rPr>
+          <w:rFonts w:ascii="Courier New" w:hAnsi="Courier New" w:cs="Courier New"/>
+          <w:b/>
+        </w:rPr>
+        <w:t>ledPin</w:t>
+      </w:r>
+      <w:proofErr w:type="spellEnd"/>
+      <w:r>
+        <w:rPr>
+          <w:rFonts w:ascii="Courier New" w:hAnsi="Courier New" w:cs="Courier New"/>
+          <w:b/>
+        </w:rPr>
+        <w:t>, HIGH);</w:t>
+      </w:r>
+    </w:p>
+    <w:p>
+      <w:pPr>
+        <w:spacing w:after="0" w:line="240" w:lineRule="auto"/>
+        <w:rPr>
+          <w:rFonts w:ascii="Courier New" w:hAnsi="Courier New" w:cs="Courier New"/>
+          <w:b/>
+        </w:rPr>
+      </w:pPr>
+      <w:r>
+        <w:rPr>
+          <w:rFonts w:ascii="Courier New" w:hAnsi="Courier New" w:cs="Courier New"/>
+          <w:b/>
+        </w:rPr>
+        <w:t xml:space="preserve">    //Use </w:t>
+      </w:r>
+      <w:proofErr w:type="spellStart"/>
+      <w:r>
+        <w:rPr>
+          <w:rFonts w:ascii="Courier New" w:hAnsi="Courier New" w:cs="Courier New"/>
+          <w:b/>
+        </w:rPr>
+        <w:t>statusPin</w:t>
+      </w:r>
+      <w:proofErr w:type="spellEnd"/>
+      <w:r>
+        <w:rPr>
+          <w:rFonts w:ascii="Courier New" w:hAnsi="Courier New" w:cs="Courier New"/>
+          <w:b/>
+        </w:rPr>
+        <w:t xml:space="preserve"> to flash along with interrupts</w:t>
+      </w:r>
+    </w:p>
+    <w:p>
+      <w:pPr>
+        <w:spacing w:after="0" w:line="240" w:lineRule="auto"/>
+        <w:rPr>
+          <w:rFonts w:ascii="Courier New" w:hAnsi="Courier New" w:cs="Courier New"/>
+          <w:b/>
+        </w:rPr>
+      </w:pPr>
+      <w:r>
+        <w:rPr>
+          <w:rFonts w:ascii="Courier New" w:hAnsi="Courier New" w:cs="Courier New"/>
+          <w:b/>
+        </w:rPr>
+        <w:t xml:space="preserve">    </w:t>
+      </w:r>
+      <w:proofErr w:type="spellStart"/>
+      <w:proofErr w:type="gramStart"/>
+      <w:r>
+        <w:rPr>
+          <w:rFonts w:ascii="Courier New" w:hAnsi="Courier New" w:cs="Courier New"/>
+          <w:b/>
+        </w:rPr>
+        <w:t>pinMode</w:t>
+      </w:r>
+      <w:proofErr w:type="spellEnd"/>
+      <w:r>
+        <w:rPr>
+          <w:rFonts w:ascii="Courier New" w:hAnsi="Courier New" w:cs="Courier New"/>
+          <w:b/>
+        </w:rPr>
+        <w:t>(</w:t>
+      </w:r>
+      <w:proofErr w:type="spellStart"/>
+      <w:proofErr w:type="gramEnd"/>
+      <w:r>
+        <w:rPr>
+          <w:rFonts w:ascii="Courier New" w:hAnsi="Courier New" w:cs="Courier New"/>
+          <w:b/>
+        </w:rPr>
+        <w:t>statusPin</w:t>
+      </w:r>
+      <w:proofErr w:type="spellEnd"/>
+      <w:r>
+        <w:rPr>
+          <w:rFonts w:ascii="Courier New" w:hAnsi="Courier New" w:cs="Courier New"/>
+          <w:b/>
+        </w:rPr>
+        <w:t>, OUTPUT);</w:t>
+      </w:r>
+    </w:p>
+    <w:p>
+      <w:pPr>
+        <w:spacing w:after="0" w:line="240" w:lineRule="auto"/>
+        <w:rPr>
+          <w:rFonts w:ascii="Courier New" w:hAnsi="Courier New" w:cs="Courier New"/>
+          <w:b/>
+        </w:rPr>
+      </w:pPr>
+      <w:r>
+        <w:rPr>
+          <w:rFonts w:ascii="Courier New" w:hAnsi="Courier New" w:cs="Courier New"/>
+          <w:b/>
+        </w:rPr>
+        <w:t xml:space="preserve">    </w:t>
+      </w:r>
+      <w:proofErr w:type="spellStart"/>
+      <w:proofErr w:type="gramStart"/>
+      <w:r>
+        <w:rPr>
+          <w:rFonts w:ascii="Courier New" w:hAnsi="Courier New" w:cs="Courier New"/>
+          <w:b/>
+        </w:rPr>
+        <w:t>rpmcount</w:t>
+      </w:r>
+      <w:proofErr w:type="spellEnd"/>
+      <w:proofErr w:type="gramEnd"/>
+      <w:r>
+        <w:rPr>
+          <w:rFonts w:ascii="Courier New" w:hAnsi="Courier New" w:cs="Courier New"/>
+          <w:b/>
+        </w:rPr>
+        <w:t xml:space="preserve"> = 0;</w:t>
+      </w:r>
+    </w:p>
+    <w:p>
+      <w:pPr>
+        <w:spacing w:after="0" w:line="240" w:lineRule="auto"/>
+        <w:rPr>
+          <w:rFonts w:ascii="Courier New" w:hAnsi="Courier New" w:cs="Courier New"/>
+          <w:b/>
+        </w:rPr>
+      </w:pPr>
+      <w:r>
+        <w:rPr>
+          <w:rFonts w:ascii="Courier New" w:hAnsi="Courier New" w:cs="Courier New"/>
+          <w:b/>
+        </w:rPr>
+        <w:t xml:space="preserve">    </w:t>
+      </w:r>
+      <w:proofErr w:type="gramStart"/>
+      <w:r>
+        <w:rPr>
+          <w:rFonts w:ascii="Courier New" w:hAnsi="Courier New" w:cs="Courier New"/>
+          <w:b/>
+        </w:rPr>
+        <w:t>rpm</w:t>
+      </w:r>
+      <w:proofErr w:type="gramEnd"/>
+      <w:r>
+        <w:rPr>
+          <w:rFonts w:ascii="Courier New" w:hAnsi="Courier New" w:cs="Courier New"/>
+          <w:b/>
+        </w:rPr>
+        <w:t xml:space="preserve"> = 0;</w:t>
+      </w:r>
+    </w:p>
+    <w:p>
+      <w:pPr>
+        <w:spacing w:after="0" w:line="240" w:lineRule="auto"/>
+        <w:rPr>
+          <w:rFonts w:ascii="Courier New" w:hAnsi="Courier New" w:cs="Courier New"/>
+          <w:b/>
+        </w:rPr>
+      </w:pPr>
+      <w:r>
+        <w:rPr>
+          <w:rFonts w:ascii="Courier New" w:hAnsi="Courier New" w:cs="Courier New"/>
+          <w:b/>
+        </w:rPr>
+        <w:t xml:space="preserve">    </w:t>
+      </w:r>
+      <w:proofErr w:type="spellStart"/>
+      <w:proofErr w:type="gramStart"/>
+      <w:r>
+        <w:rPr>
+          <w:rFonts w:ascii="Courier New" w:hAnsi="Courier New" w:cs="Courier New"/>
+          <w:b/>
+        </w:rPr>
+        <w:t>timeold</w:t>
+      </w:r>
+      <w:proofErr w:type="spellEnd"/>
+      <w:proofErr w:type="gramEnd"/>
+      <w:r>
+        <w:rPr>
+          <w:rFonts w:ascii="Courier New" w:hAnsi="Courier New" w:cs="Courier New"/>
+          <w:b/>
+        </w:rPr>
+        <w:t xml:space="preserve"> = 0;</w:t>
+      </w:r>
+    </w:p>
+    <w:p>
+      <w:pPr>
+        <w:spacing w:after="0" w:line="240" w:lineRule="auto"/>
+        <w:rPr>
+          <w:rFonts w:ascii="Courier New" w:hAnsi="Courier New" w:cs="Courier New"/>
+          <w:b/>
+        </w:rPr>
+      </w:pPr>
+      <w:r>
+        <w:rPr>
+          <w:rFonts w:ascii="Courier New" w:hAnsi="Courier New" w:cs="Courier New"/>
+          <w:b/>
+        </w:rPr>
+        <w:t xml:space="preserve">    </w:t>
+      </w:r>
+      <w:proofErr w:type="gramStart"/>
+      <w:r>
+        <w:rPr>
+          <w:rFonts w:ascii="Courier New" w:hAnsi="Courier New" w:cs="Courier New"/>
+          <w:b/>
+        </w:rPr>
+        <w:t>status</w:t>
+      </w:r>
+      <w:proofErr w:type="gramEnd"/>
+      <w:r>
+        <w:rPr>
+          <w:rFonts w:ascii="Courier New" w:hAnsi="Courier New" w:cs="Courier New"/>
+          <w:b/>
+        </w:rPr>
+        <w:t xml:space="preserve"> = LOW;</w:t>
       </w:r>
     </w:p>
     <w:p>
@@ -2761,23 +3774,73 @@
           <w:rFonts w:ascii="Courier New" w:hAnsi="Courier New" w:cs="Courier New"/>
           <w:b/>
         </w:rPr>
-        <w:t xml:space="preserve">    Serial.println("Initializing function queue scheduling");</w:t>
-      </w:r>
-    </w:p>
-    <w:p>
-      <w:pPr>
-        <w:spacing w:after="0" w:line="240" w:lineRule="auto"/>
-        <w:rPr>
-          <w:rFonts w:ascii="Courier New" w:hAnsi="Courier New" w:cs="Courier New"/>
-          <w:b/>
-        </w:rPr>
-      </w:pPr>
-      <w:r>
-        <w:rPr>
-          <w:rFonts w:ascii="Courier New" w:hAnsi="Courier New" w:cs="Courier New"/>
-          <w:b/>
-        </w:rPr>
-        <w:t xml:space="preserve">    myQueue.scheduleFunction(esc, "ESC", 0, 3000);</w:t>
+        <w:t xml:space="preserve">    </w:t>
+      </w:r>
+      <w:proofErr w:type="spellStart"/>
+      <w:proofErr w:type="gramStart"/>
+      <w:r>
+        <w:rPr>
+          <w:rFonts w:ascii="Courier New" w:hAnsi="Courier New" w:cs="Courier New"/>
+          <w:b/>
+        </w:rPr>
+        <w:t>Serial.println</w:t>
+      </w:r>
+      <w:proofErr w:type="spellEnd"/>
+      <w:r>
+        <w:rPr>
+          <w:rFonts w:ascii="Courier New" w:hAnsi="Courier New" w:cs="Courier New"/>
+          <w:b/>
+        </w:rPr>
+        <w:t>(</w:t>
+      </w:r>
+      <w:proofErr w:type="gramEnd"/>
+      <w:r>
+        <w:rPr>
+          <w:rFonts w:ascii="Courier New" w:hAnsi="Courier New" w:cs="Courier New"/>
+          <w:b/>
+        </w:rPr>
+        <w:t>"Initializing function queue scheduling");</w:t>
+      </w:r>
+    </w:p>
+    <w:p>
+      <w:pPr>
+        <w:spacing w:after="0" w:line="240" w:lineRule="auto"/>
+        <w:rPr>
+          <w:rFonts w:ascii="Courier New" w:hAnsi="Courier New" w:cs="Courier New"/>
+          <w:b/>
+        </w:rPr>
+      </w:pPr>
+      <w:r>
+        <w:rPr>
+          <w:rFonts w:ascii="Courier New" w:hAnsi="Courier New" w:cs="Courier New"/>
+          <w:b/>
+        </w:rPr>
+        <w:t xml:space="preserve">    </w:t>
+      </w:r>
+      <w:proofErr w:type="spellStart"/>
+      <w:proofErr w:type="gramStart"/>
+      <w:r>
+        <w:rPr>
+          <w:rFonts w:ascii="Courier New" w:hAnsi="Courier New" w:cs="Courier New"/>
+          <w:b/>
+        </w:rPr>
+        <w:t>myQueue.scheduleFunction</w:t>
+      </w:r>
+      <w:proofErr w:type="spellEnd"/>
+      <w:r>
+        <w:rPr>
+          <w:rFonts w:ascii="Courier New" w:hAnsi="Courier New" w:cs="Courier New"/>
+          <w:b/>
+        </w:rPr>
+        <w:t>(</w:t>
+      </w:r>
+      <w:proofErr w:type="gramEnd"/>
+      <w:r>
+        <w:rPr>
+          <w:rFonts w:ascii="Courier New" w:hAnsi="Courier New" w:cs="Courier New"/>
+          <w:b/>
+        </w:rPr>
+        <w:t>esc, "ESC", 0, 3000);</w:t>
       </w:r>
     </w:p>
     <w:p>
@@ -2819,71 +3882,48 @@
           <w:b/>
         </w:rPr>
         <w:lastRenderedPageBreak/>
-        <w:t xml:space="preserve">   Serial.println("Time(ms),RPM,Command");</w:t>
-      </w:r>
-    </w:p>
-    <w:p>
-      <w:pPr>
-        <w:spacing w:after="0" w:line="240" w:lineRule="auto"/>
-        <w:rPr>
-          <w:rFonts w:ascii="Courier New" w:hAnsi="Courier New" w:cs="Courier New"/>
-          <w:b/>
-        </w:rPr>
-      </w:pPr>
-      <w:r>
-        <w:rPr>
-          <w:rFonts w:ascii="Courier New" w:hAnsi="Courier New" w:cs="Courier New"/>
-          <w:b/>
-        </w:rPr>
         <w:t xml:space="preserve">   </w:t>
       </w:r>
-    </w:p>
-    <w:p>
-      <w:pPr>
-        <w:spacing w:after="0" w:line="240" w:lineRule="auto"/>
-        <w:rPr>
-          <w:rFonts w:ascii="Courier New" w:hAnsi="Courier New" w:cs="Courier New"/>
-          <w:b/>
-        </w:rPr>
-      </w:pPr>
-      <w:r>
-        <w:rPr>
-          <w:rFonts w:ascii="Courier New" w:hAnsi="Courier New" w:cs="Courier New"/>
-          <w:b/>
-        </w:rPr>
-        <w:t xml:space="preserve">   //Wait until start command i.e. any input serial comms</w:t>
-      </w:r>
-    </w:p>
-    <w:p>
-      <w:pPr>
-        <w:spacing w:after="0" w:line="240" w:lineRule="auto"/>
-        <w:rPr>
-          <w:rFonts w:ascii="Courier New" w:hAnsi="Courier New" w:cs="Courier New"/>
-          <w:b/>
-        </w:rPr>
-      </w:pPr>
-      <w:r>
-        <w:rPr>
-          <w:rFonts w:ascii="Courier New" w:hAnsi="Courier New" w:cs="Courier New"/>
-          <w:b/>
-        </w:rPr>
-        <w:t xml:space="preserve">   Serial.println("Plug battery into motors, then send any serial command");</w:t>
-      </w:r>
-    </w:p>
-    <w:p>
-      <w:pPr>
-        <w:spacing w:after="0" w:line="240" w:lineRule="auto"/>
-        <w:rPr>
-          <w:rFonts w:ascii="Courier New" w:hAnsi="Courier New" w:cs="Courier New"/>
-          <w:b/>
-        </w:rPr>
-      </w:pPr>
-      <w:r>
-        <w:rPr>
-          <w:rFonts w:ascii="Courier New" w:hAnsi="Courier New" w:cs="Courier New"/>
-          <w:b/>
-        </w:rPr>
-        <w:t xml:space="preserve">   while(!Serial.available()) {}</w:t>
+      <w:proofErr w:type="spellStart"/>
+      <w:proofErr w:type="gramStart"/>
+      <w:r>
+        <w:rPr>
+          <w:rFonts w:ascii="Courier New" w:hAnsi="Courier New" w:cs="Courier New"/>
+          <w:b/>
+        </w:rPr>
+        <w:t>Serial.println</w:t>
+      </w:r>
+      <w:proofErr w:type="spellEnd"/>
+      <w:r>
+        <w:rPr>
+          <w:rFonts w:ascii="Courier New" w:hAnsi="Courier New" w:cs="Courier New"/>
+          <w:b/>
+        </w:rPr>
+        <w:t>(</w:t>
+      </w:r>
+      <w:proofErr w:type="gramEnd"/>
+      <w:r>
+        <w:rPr>
+          <w:rFonts w:ascii="Courier New" w:hAnsi="Courier New" w:cs="Courier New"/>
+          <w:b/>
+        </w:rPr>
+        <w:t>"Time(ms),</w:t>
+      </w:r>
+      <w:proofErr w:type="spellStart"/>
+      <w:r>
+        <w:rPr>
+          <w:rFonts w:ascii="Courier New" w:hAnsi="Courier New" w:cs="Courier New"/>
+          <w:b/>
+        </w:rPr>
+        <w:t>RPM,Command</w:t>
+      </w:r>
+      <w:proofErr w:type="spellEnd"/>
+      <w:r>
+        <w:rPr>
+          <w:rFonts w:ascii="Courier New" w:hAnsi="Courier New" w:cs="Courier New"/>
+          <w:b/>
+        </w:rPr>
+        <w:t>");</w:t>
       </w:r>
     </w:p>
     <w:p>
@@ -2915,39 +3955,251 @@
           <w:rFonts w:ascii="Courier New" w:hAnsi="Courier New" w:cs="Courier New"/>
           <w:b/>
         </w:rPr>
-        <w:t xml:space="preserve">    while(1) {</w:t>
-      </w:r>
-    </w:p>
-    <w:p>
-      <w:pPr>
-        <w:spacing w:after="0" w:line="240" w:lineRule="auto"/>
-        <w:rPr>
-          <w:rFonts w:ascii="Courier New" w:hAnsi="Courier New" w:cs="Courier New"/>
-          <w:b/>
-        </w:rPr>
-      </w:pPr>
-      <w:r>
-        <w:rPr>
-          <w:rFonts w:ascii="Courier New" w:hAnsi="Courier New" w:cs="Courier New"/>
-          <w:b/>
-        </w:rPr>
-        <w:t xml:space="preserve">        myQueue.Run(millis());</w:t>
-      </w:r>
-    </w:p>
-    <w:p>
-      <w:pPr>
-        <w:spacing w:after="0" w:line="240" w:lineRule="auto"/>
-        <w:rPr>
-          <w:rFonts w:ascii="Courier New" w:hAnsi="Courier New" w:cs="Courier New"/>
-          <w:b/>
-        </w:rPr>
-      </w:pPr>
-      <w:r>
-        <w:rPr>
-          <w:rFonts w:ascii="Courier New" w:hAnsi="Courier New" w:cs="Courier New"/>
-          <w:b/>
-        </w:rPr>
-        <w:t xml:space="preserve">        rpm_counter();</w:t>
+        <w:t xml:space="preserve">   //Wait until start command i.e. any input serial </w:t>
+      </w:r>
+      <w:proofErr w:type="spellStart"/>
+      <w:r>
+        <w:rPr>
+          <w:rFonts w:ascii="Courier New" w:hAnsi="Courier New" w:cs="Courier New"/>
+          <w:b/>
+        </w:rPr>
+        <w:t>comms</w:t>
+      </w:r>
+      <w:proofErr w:type="spellEnd"/>
+    </w:p>
+    <w:p>
+      <w:pPr>
+        <w:spacing w:after="0" w:line="240" w:lineRule="auto"/>
+        <w:rPr>
+          <w:rFonts w:ascii="Courier New" w:hAnsi="Courier New" w:cs="Courier New"/>
+          <w:b/>
+        </w:rPr>
+      </w:pPr>
+      <w:r>
+        <w:rPr>
+          <w:rFonts w:ascii="Courier New" w:hAnsi="Courier New" w:cs="Courier New"/>
+          <w:b/>
+        </w:rPr>
+        <w:t xml:space="preserve">   </w:t>
+      </w:r>
+      <w:proofErr w:type="spellStart"/>
+      <w:proofErr w:type="gramStart"/>
+      <w:r>
+        <w:rPr>
+          <w:rFonts w:ascii="Courier New" w:hAnsi="Courier New" w:cs="Courier New"/>
+          <w:b/>
+        </w:rPr>
+        <w:t>Serial.println</w:t>
+      </w:r>
+      <w:proofErr w:type="spellEnd"/>
+      <w:r>
+        <w:rPr>
+          <w:rFonts w:ascii="Courier New" w:hAnsi="Courier New" w:cs="Courier New"/>
+          <w:b/>
+        </w:rPr>
+        <w:t>(</w:t>
+      </w:r>
+      <w:proofErr w:type="gramEnd"/>
+      <w:r>
+        <w:rPr>
+          <w:rFonts w:ascii="Courier New" w:hAnsi="Courier New" w:cs="Courier New"/>
+          <w:b/>
+        </w:rPr>
+        <w:t>"Plug battery into motors, then send any serial command");</w:t>
+      </w:r>
+    </w:p>
+    <w:p>
+      <w:pPr>
+        <w:spacing w:after="0" w:line="240" w:lineRule="auto"/>
+        <w:rPr>
+          <w:rFonts w:ascii="Courier New" w:hAnsi="Courier New" w:cs="Courier New"/>
+          <w:b/>
+        </w:rPr>
+      </w:pPr>
+      <w:r>
+        <w:rPr>
+          <w:rFonts w:ascii="Courier New" w:hAnsi="Courier New" w:cs="Courier New"/>
+          <w:b/>
+        </w:rPr>
+        <w:t xml:space="preserve">   </w:t>
+      </w:r>
+      <w:proofErr w:type="gramStart"/>
+      <w:r>
+        <w:rPr>
+          <w:rFonts w:ascii="Courier New" w:hAnsi="Courier New" w:cs="Courier New"/>
+          <w:b/>
+        </w:rPr>
+        <w:t>while(</w:t>
+      </w:r>
+      <w:proofErr w:type="gramEnd"/>
+      <w:r>
+        <w:rPr>
+          <w:rFonts w:ascii="Courier New" w:hAnsi="Courier New" w:cs="Courier New"/>
+          <w:b/>
+        </w:rPr>
+        <w:t>!</w:t>
+      </w:r>
+      <w:proofErr w:type="spellStart"/>
+      <w:r>
+        <w:rPr>
+          <w:rFonts w:ascii="Courier New" w:hAnsi="Courier New" w:cs="Courier New"/>
+          <w:b/>
+        </w:rPr>
+        <w:t>Serial.available</w:t>
+      </w:r>
+      <w:proofErr w:type="spellEnd"/>
+      <w:r>
+        <w:rPr>
+          <w:rFonts w:ascii="Courier New" w:hAnsi="Courier New" w:cs="Courier New"/>
+          <w:b/>
+        </w:rPr>
+        <w:t>()) {}</w:t>
+      </w:r>
+    </w:p>
+    <w:p>
+      <w:pPr>
+        <w:spacing w:after="0" w:line="240" w:lineRule="auto"/>
+        <w:rPr>
+          <w:rFonts w:ascii="Courier New" w:hAnsi="Courier New" w:cs="Courier New"/>
+          <w:b/>
+        </w:rPr>
+      </w:pPr>
+      <w:r>
+        <w:rPr>
+          <w:rFonts w:ascii="Courier New" w:hAnsi="Courier New" w:cs="Courier New"/>
+          <w:b/>
+        </w:rPr>
+        <w:t xml:space="preserve">   </w:t>
+      </w:r>
+    </w:p>
+    <w:p>
+      <w:pPr>
+        <w:spacing w:after="0" w:line="240" w:lineRule="auto"/>
+        <w:rPr>
+          <w:rFonts w:ascii="Courier New" w:hAnsi="Courier New" w:cs="Courier New"/>
+          <w:b/>
+        </w:rPr>
+      </w:pPr>
+      <w:r>
+        <w:rPr>
+          <w:rFonts w:ascii="Courier New" w:hAnsi="Courier New" w:cs="Courier New"/>
+          <w:b/>
+        </w:rPr>
+        <w:t xml:space="preserve">    </w:t>
+      </w:r>
+      <w:proofErr w:type="gramStart"/>
+      <w:r>
+        <w:rPr>
+          <w:rFonts w:ascii="Courier New" w:hAnsi="Courier New" w:cs="Courier New"/>
+          <w:b/>
+        </w:rPr>
+        <w:t>while(</w:t>
+      </w:r>
+      <w:proofErr w:type="gramEnd"/>
+      <w:r>
+        <w:rPr>
+          <w:rFonts w:ascii="Courier New" w:hAnsi="Courier New" w:cs="Courier New"/>
+          <w:b/>
+        </w:rPr>
+        <w:t>1) {</w:t>
+      </w:r>
+    </w:p>
+    <w:p>
+      <w:pPr>
+        <w:spacing w:after="0" w:line="240" w:lineRule="auto"/>
+        <w:rPr>
+          <w:rFonts w:ascii="Courier New" w:hAnsi="Courier New" w:cs="Courier New"/>
+          <w:b/>
+        </w:rPr>
+      </w:pPr>
+      <w:r>
+        <w:rPr>
+          <w:rFonts w:ascii="Courier New" w:hAnsi="Courier New" w:cs="Courier New"/>
+          <w:b/>
+        </w:rPr>
+        <w:t xml:space="preserve">        </w:t>
+      </w:r>
+      <w:proofErr w:type="spellStart"/>
+      <w:proofErr w:type="gramStart"/>
+      <w:r>
+        <w:rPr>
+          <w:rFonts w:ascii="Courier New" w:hAnsi="Courier New" w:cs="Courier New"/>
+          <w:b/>
+        </w:rPr>
+        <w:t>myQueue.Run</w:t>
+      </w:r>
+      <w:proofErr w:type="spellEnd"/>
+      <w:r>
+        <w:rPr>
+          <w:rFonts w:ascii="Courier New" w:hAnsi="Courier New" w:cs="Courier New"/>
+          <w:b/>
+        </w:rPr>
+        <w:t>(</w:t>
+      </w:r>
+      <w:proofErr w:type="spellStart"/>
+      <w:proofErr w:type="gramEnd"/>
+      <w:r>
+        <w:rPr>
+          <w:rFonts w:ascii="Courier New" w:hAnsi="Courier New" w:cs="Courier New"/>
+          <w:b/>
+        </w:rPr>
+        <w:t>millis</w:t>
+      </w:r>
+      <w:proofErr w:type="spellEnd"/>
+      <w:r>
+        <w:rPr>
+          <w:rFonts w:ascii="Courier New" w:hAnsi="Courier New" w:cs="Courier New"/>
+          <w:b/>
+        </w:rPr>
+        <w:t>());</w:t>
+      </w:r>
+    </w:p>
+    <w:p>
+      <w:pPr>
+        <w:spacing w:after="0" w:line="240" w:lineRule="auto"/>
+        <w:rPr>
+          <w:rFonts w:ascii="Courier New" w:hAnsi="Courier New" w:cs="Courier New"/>
+          <w:b/>
+        </w:rPr>
+      </w:pPr>
+      <w:r>
+        <w:rPr>
+          <w:rFonts w:ascii="Courier New" w:hAnsi="Courier New" w:cs="Courier New"/>
+          <w:b/>
+        </w:rPr>
+        <w:t xml:space="preserve">        </w:t>
+      </w:r>
+      <w:proofErr w:type="spellStart"/>
+      <w:r>
+        <w:rPr>
+          <w:rFonts w:ascii="Courier New" w:hAnsi="Courier New" w:cs="Courier New"/>
+          <w:b/>
+        </w:rPr>
+        <w:t>rpm_</w:t>
+      </w:r>
+      <w:proofErr w:type="gramStart"/>
+      <w:r>
+        <w:rPr>
+          <w:rFonts w:ascii="Courier New" w:hAnsi="Courier New" w:cs="Courier New"/>
+          <w:b/>
+        </w:rPr>
+        <w:t>counter</w:t>
+      </w:r>
+      <w:proofErr w:type="spellEnd"/>
+      <w:r>
+        <w:rPr>
+          <w:rFonts w:ascii="Courier New" w:hAnsi="Courier New" w:cs="Courier New"/>
+          <w:b/>
+        </w:rPr>
+        <w:t>(</w:t>
+      </w:r>
+      <w:proofErr w:type="gramEnd"/>
+      <w:r>
+        <w:rPr>
+          <w:rFonts w:ascii="Courier New" w:hAnsi="Courier New" w:cs="Courier New"/>
+          <w:b/>
+        </w:rPr>
+        <w:t>);</w:t>
       </w:r>
     </w:p>
     <w:p>
@@ -3033,12 +4285,23 @@
           <w:b/>
         </w:rPr>
       </w:pPr>
-      <w:r>
-        <w:rPr>
-          <w:rFonts w:ascii="Courier New" w:hAnsi="Courier New" w:cs="Courier New"/>
-          <w:b/>
-        </w:rPr>
-        <w:t>int esc(unsigned long now)</w:t>
+      <w:proofErr w:type="spellStart"/>
+      <w:proofErr w:type="gramStart"/>
+      <w:r>
+        <w:rPr>
+          <w:rFonts w:ascii="Courier New" w:hAnsi="Courier New" w:cs="Courier New"/>
+          <w:b/>
+        </w:rPr>
+        <w:t>int</w:t>
+      </w:r>
+      <w:proofErr w:type="spellEnd"/>
+      <w:proofErr w:type="gramEnd"/>
+      <w:r>
+        <w:rPr>
+          <w:rFonts w:ascii="Courier New" w:hAnsi="Courier New" w:cs="Courier New"/>
+          <w:b/>
+        </w:rPr>
+        <w:t xml:space="preserve"> esc(unsigned long now)</w:t>
       </w:r>
     </w:p>
     <w:p>
@@ -3070,48 +4333,130 @@
           <w:rFonts w:ascii="Courier New" w:hAnsi="Courier New" w:cs="Courier New"/>
           <w:b/>
         </w:rPr>
-        <w:t xml:space="preserve">   int val = cmd(); //new rotation speed</w:t>
-      </w:r>
-    </w:p>
-    <w:p>
-      <w:pPr>
-        <w:spacing w:after="0" w:line="240" w:lineRule="auto"/>
-        <w:rPr>
-          <w:rFonts w:ascii="Courier New" w:hAnsi="Courier New" w:cs="Courier New"/>
-          <w:b/>
-        </w:rPr>
-      </w:pPr>
-    </w:p>
-    <w:p>
-      <w:pPr>
-        <w:spacing w:after="0" w:line="240" w:lineRule="auto"/>
-        <w:rPr>
-          <w:rFonts w:ascii="Courier New" w:hAnsi="Courier New" w:cs="Courier New"/>
-          <w:b/>
-        </w:rPr>
-      </w:pPr>
-      <w:r>
-        <w:rPr>
-          <w:rFonts w:ascii="Courier New" w:hAnsi="Courier New" w:cs="Courier New"/>
-          <w:b/>
-        </w:rPr>
-        <w:t xml:space="preserve">   /*  We only want to write an integer between</w:t>
-      </w:r>
-    </w:p>
-    <w:p>
-      <w:pPr>
-        <w:spacing w:after="0" w:line="240" w:lineRule="auto"/>
-        <w:rPr>
-          <w:rFonts w:ascii="Courier New" w:hAnsi="Courier New" w:cs="Courier New"/>
-          <w:b/>
-        </w:rPr>
-      </w:pPr>
-      <w:r>
-        <w:rPr>
-          <w:rFonts w:ascii="Courier New" w:hAnsi="Courier New" w:cs="Courier New"/>
-          <w:b/>
-        </w:rPr>
-        <w:t xml:space="preserve">    *  0 and 180 to the motor. </w:t>
+        <w:t xml:space="preserve">   </w:t>
+      </w:r>
+      <w:proofErr w:type="spellStart"/>
+      <w:proofErr w:type="gramStart"/>
+      <w:r>
+        <w:rPr>
+          <w:rFonts w:ascii="Courier New" w:hAnsi="Courier New" w:cs="Courier New"/>
+          <w:b/>
+        </w:rPr>
+        <w:t>int</w:t>
+      </w:r>
+      <w:proofErr w:type="spellEnd"/>
+      <w:proofErr w:type="gramEnd"/>
+      <w:r>
+        <w:rPr>
+          <w:rFonts w:ascii="Courier New" w:hAnsi="Courier New" w:cs="Courier New"/>
+          <w:b/>
+        </w:rPr>
+        <w:t xml:space="preserve"> </w:t>
+      </w:r>
+      <w:proofErr w:type="spellStart"/>
+      <w:r>
+        <w:rPr>
+          <w:rFonts w:ascii="Courier New" w:hAnsi="Courier New" w:cs="Courier New"/>
+          <w:b/>
+        </w:rPr>
+        <w:t>val</w:t>
+      </w:r>
+      <w:proofErr w:type="spellEnd"/>
+      <w:r>
+        <w:rPr>
+          <w:rFonts w:ascii="Courier New" w:hAnsi="Courier New" w:cs="Courier New"/>
+          <w:b/>
+        </w:rPr>
+        <w:t xml:space="preserve"> = </w:t>
+      </w:r>
+      <w:proofErr w:type="spellStart"/>
+      <w:r>
+        <w:rPr>
+          <w:rFonts w:ascii="Courier New" w:hAnsi="Courier New" w:cs="Courier New"/>
+          <w:b/>
+        </w:rPr>
+        <w:t>cmd</w:t>
+      </w:r>
+      <w:proofErr w:type="spellEnd"/>
+      <w:r>
+        <w:rPr>
+          <w:rFonts w:ascii="Courier New" w:hAnsi="Courier New" w:cs="Courier New"/>
+          <w:b/>
+        </w:rPr>
+        <w:t>(); //new rotation speed</w:t>
+      </w:r>
+    </w:p>
+    <w:p>
+      <w:pPr>
+        <w:spacing w:after="0" w:line="240" w:lineRule="auto"/>
+        <w:rPr>
+          <w:rFonts w:ascii="Courier New" w:hAnsi="Courier New" w:cs="Courier New"/>
+          <w:b/>
+        </w:rPr>
+      </w:pPr>
+    </w:p>
+    <w:p>
+      <w:pPr>
+        <w:spacing w:after="0" w:line="240" w:lineRule="auto"/>
+        <w:rPr>
+          <w:rFonts w:ascii="Courier New" w:hAnsi="Courier New" w:cs="Courier New"/>
+          <w:b/>
+        </w:rPr>
+      </w:pPr>
+      <w:r>
+        <w:rPr>
+          <w:rFonts w:ascii="Courier New" w:hAnsi="Courier New" w:cs="Courier New"/>
+          <w:b/>
+        </w:rPr>
+        <w:t xml:space="preserve">   /</w:t>
+      </w:r>
+      <w:proofErr w:type="gramStart"/>
+      <w:r>
+        <w:rPr>
+          <w:rFonts w:ascii="Courier New" w:hAnsi="Courier New" w:cs="Courier New"/>
+          <w:b/>
+        </w:rPr>
+        <w:t>*  We</w:t>
+      </w:r>
+      <w:proofErr w:type="gramEnd"/>
+      <w:r>
+        <w:rPr>
+          <w:rFonts w:ascii="Courier New" w:hAnsi="Courier New" w:cs="Courier New"/>
+          <w:b/>
+        </w:rPr>
+        <w:t xml:space="preserve"> only want to write an integer between</w:t>
+      </w:r>
+    </w:p>
+    <w:p>
+      <w:pPr>
+        <w:spacing w:after="0" w:line="240" w:lineRule="auto"/>
+        <w:rPr>
+          <w:rFonts w:ascii="Courier New" w:hAnsi="Courier New" w:cs="Courier New"/>
+          <w:b/>
+        </w:rPr>
+      </w:pPr>
+      <w:r>
+        <w:rPr>
+          <w:rFonts w:ascii="Courier New" w:hAnsi="Courier New" w:cs="Courier New"/>
+          <w:b/>
+        </w:rPr>
+        <w:t xml:space="preserve">    </w:t>
+      </w:r>
+      <w:proofErr w:type="gramStart"/>
+      <w:r>
+        <w:rPr>
+          <w:rFonts w:ascii="Courier New" w:hAnsi="Courier New" w:cs="Courier New"/>
+          <w:b/>
+        </w:rPr>
+        <w:t>*  0</w:t>
+      </w:r>
+      <w:proofErr w:type="gramEnd"/>
+      <w:r>
+        <w:rPr>
+          <w:rFonts w:ascii="Courier New" w:hAnsi="Courier New" w:cs="Courier New"/>
+          <w:b/>
+        </w:rPr>
+        <w:t xml:space="preserve"> and 180 to the motor. </w:t>
       </w:r>
     </w:p>
     <w:p>
@@ -3143,7 +4488,55 @@
           <w:rFonts w:ascii="Courier New" w:hAnsi="Courier New" w:cs="Courier New"/>
           <w:b/>
         </w:rPr>
-        <w:t xml:space="preserve">   if (val &gt; -1 &amp;&amp; val &lt; 181)</w:t>
+        <w:t xml:space="preserve">   </w:t>
+      </w:r>
+      <w:proofErr w:type="gramStart"/>
+      <w:r>
+        <w:rPr>
+          <w:rFonts w:ascii="Courier New" w:hAnsi="Courier New" w:cs="Courier New"/>
+          <w:b/>
+        </w:rPr>
+        <w:t>if</w:t>
+      </w:r>
+      <w:proofErr w:type="gramEnd"/>
+      <w:r>
+        <w:rPr>
+          <w:rFonts w:ascii="Courier New" w:hAnsi="Courier New" w:cs="Courier New"/>
+          <w:b/>
+        </w:rPr>
+        <w:t xml:space="preserve"> (</w:t>
+      </w:r>
+      <w:proofErr w:type="spellStart"/>
+      <w:r>
+        <w:rPr>
+          <w:rFonts w:ascii="Courier New" w:hAnsi="Courier New" w:cs="Courier New"/>
+          <w:b/>
+        </w:rPr>
+        <w:t>val</w:t>
+      </w:r>
+      <w:proofErr w:type="spellEnd"/>
+      <w:r>
+        <w:rPr>
+          <w:rFonts w:ascii="Courier New" w:hAnsi="Courier New" w:cs="Courier New"/>
+          <w:b/>
+        </w:rPr>
+        <w:t xml:space="preserve"> &gt; -1 &amp;&amp; </w:t>
+      </w:r>
+      <w:proofErr w:type="spellStart"/>
+      <w:r>
+        <w:rPr>
+          <w:rFonts w:ascii="Courier New" w:hAnsi="Courier New" w:cs="Courier New"/>
+          <w:b/>
+        </w:rPr>
+        <w:t>val</w:t>
+      </w:r>
+      <w:proofErr w:type="spellEnd"/>
+      <w:r>
+        <w:rPr>
+          <w:rFonts w:ascii="Courier New" w:hAnsi="Courier New" w:cs="Courier New"/>
+          <w:b/>
+        </w:rPr>
+        <w:t xml:space="preserve"> &lt; 181)</w:t>
       </w:r>
     </w:p>
     <w:p>
@@ -3223,23 +4616,82 @@
           <w:rFonts w:ascii="Courier New" w:hAnsi="Courier New" w:cs="Courier New"/>
           <w:b/>
         </w:rPr>
-        <w:t xml:space="preserve">       myMotor.write(val);</w:t>
-      </w:r>
-    </w:p>
-    <w:p>
-      <w:pPr>
-        <w:spacing w:after="0" w:line="240" w:lineRule="auto"/>
-        <w:rPr>
-          <w:rFonts w:ascii="Courier New" w:hAnsi="Courier New" w:cs="Courier New"/>
-          <w:b/>
-        </w:rPr>
-      </w:pPr>
-      <w:r>
-        <w:rPr>
-          <w:rFonts w:ascii="Courier New" w:hAnsi="Courier New" w:cs="Courier New"/>
-          <w:b/>
-        </w:rPr>
-        <w:t xml:space="preserve">       myMotor2.write(val);</w:t>
+        <w:t xml:space="preserve">       </w:t>
+      </w:r>
+      <w:proofErr w:type="spellStart"/>
+      <w:proofErr w:type="gramStart"/>
+      <w:r>
+        <w:rPr>
+          <w:rFonts w:ascii="Courier New" w:hAnsi="Courier New" w:cs="Courier New"/>
+          <w:b/>
+        </w:rPr>
+        <w:t>myMotor.write</w:t>
+      </w:r>
+      <w:proofErr w:type="spellEnd"/>
+      <w:r>
+        <w:rPr>
+          <w:rFonts w:ascii="Courier New" w:hAnsi="Courier New" w:cs="Courier New"/>
+          <w:b/>
+        </w:rPr>
+        <w:t>(</w:t>
+      </w:r>
+      <w:proofErr w:type="spellStart"/>
+      <w:proofErr w:type="gramEnd"/>
+      <w:r>
+        <w:rPr>
+          <w:rFonts w:ascii="Courier New" w:hAnsi="Courier New" w:cs="Courier New"/>
+          <w:b/>
+        </w:rPr>
+        <w:t>val</w:t>
+      </w:r>
+      <w:proofErr w:type="spellEnd"/>
+      <w:r>
+        <w:rPr>
+          <w:rFonts w:ascii="Courier New" w:hAnsi="Courier New" w:cs="Courier New"/>
+          <w:b/>
+        </w:rPr>
+        <w:t>);</w:t>
+      </w:r>
+    </w:p>
+    <w:p>
+      <w:pPr>
+        <w:spacing w:after="0" w:line="240" w:lineRule="auto"/>
+        <w:rPr>
+          <w:rFonts w:ascii="Courier New" w:hAnsi="Courier New" w:cs="Courier New"/>
+          <w:b/>
+        </w:rPr>
+      </w:pPr>
+      <w:r>
+        <w:rPr>
+          <w:rFonts w:ascii="Courier New" w:hAnsi="Courier New" w:cs="Courier New"/>
+          <w:b/>
+        </w:rPr>
+        <w:t xml:space="preserve">       </w:t>
+      </w:r>
+      <w:proofErr w:type="gramStart"/>
+      <w:r>
+        <w:rPr>
+          <w:rFonts w:ascii="Courier New" w:hAnsi="Courier New" w:cs="Courier New"/>
+          <w:b/>
+        </w:rPr>
+        <w:t>myMotor2.write(</w:t>
+      </w:r>
+      <w:proofErr w:type="spellStart"/>
+      <w:proofErr w:type="gramEnd"/>
+      <w:r>
+        <w:rPr>
+          <w:rFonts w:ascii="Courier New" w:hAnsi="Courier New" w:cs="Courier New"/>
+          <w:b/>
+        </w:rPr>
+        <w:t>val</w:t>
+      </w:r>
+      <w:proofErr w:type="spellEnd"/>
+      <w:r>
+        <w:rPr>
+          <w:rFonts w:ascii="Courier New" w:hAnsi="Courier New" w:cs="Courier New"/>
+          <w:b/>
+        </w:rPr>
+        <w:t>);</w:t>
       </w:r>
     </w:p>
     <w:p>
@@ -3307,12 +4759,37 @@
           <w:b/>
         </w:rPr>
       </w:pPr>
-      <w:r>
-        <w:rPr>
-          <w:rFonts w:ascii="Courier New" w:hAnsi="Courier New" w:cs="Courier New"/>
-          <w:b/>
-        </w:rPr>
-        <w:t>void rpm_counter()</w:t>
+      <w:proofErr w:type="gramStart"/>
+      <w:r>
+        <w:rPr>
+          <w:rFonts w:ascii="Courier New" w:hAnsi="Courier New" w:cs="Courier New"/>
+          <w:b/>
+        </w:rPr>
+        <w:t>void</w:t>
+      </w:r>
+      <w:proofErr w:type="gramEnd"/>
+      <w:r>
+        <w:rPr>
+          <w:rFonts w:ascii="Courier New" w:hAnsi="Courier New" w:cs="Courier New"/>
+          <w:b/>
+        </w:rPr>
+        <w:t xml:space="preserve"> </w:t>
+      </w:r>
+      <w:proofErr w:type="spellStart"/>
+      <w:r>
+        <w:rPr>
+          <w:rFonts w:ascii="Courier New" w:hAnsi="Courier New" w:cs="Courier New"/>
+          <w:b/>
+        </w:rPr>
+        <w:t>rpm_counter</w:t>
+      </w:r>
+      <w:proofErr w:type="spellEnd"/>
+      <w:r>
+        <w:rPr>
+          <w:rFonts w:ascii="Courier New" w:hAnsi="Courier New" w:cs="Courier New"/>
+          <w:b/>
+        </w:rPr>
+        <w:t>()</w:t>
       </w:r>
     </w:p>
     <w:p>
@@ -3360,7 +4837,23 @@
           <w:rFonts w:ascii="Courier New" w:hAnsi="Courier New" w:cs="Courier New"/>
           <w:b/>
         </w:rPr>
-        <w:t xml:space="preserve">   delay(1000);</w:t>
+        <w:t xml:space="preserve">   </w:t>
+      </w:r>
+      <w:proofErr w:type="gramStart"/>
+      <w:r>
+        <w:rPr>
+          <w:rFonts w:ascii="Courier New" w:hAnsi="Courier New" w:cs="Courier New"/>
+          <w:b/>
+        </w:rPr>
+        <w:t>delay(</w:t>
+      </w:r>
+      <w:proofErr w:type="gramEnd"/>
+      <w:r>
+        <w:rPr>
+          <w:rFonts w:ascii="Courier New" w:hAnsi="Courier New" w:cs="Courier New"/>
+          <w:b/>
+        </w:rPr>
+        <w:t>1000);</w:t>
       </w:r>
     </w:p>
     <w:p>
@@ -3392,39 +4885,137 @@
           <w:rFonts w:ascii="Courier New" w:hAnsi="Courier New" w:cs="Courier New"/>
           <w:b/>
         </w:rPr>
-        <w:t xml:space="preserve">   detachInterrupt(0);</w:t>
-      </w:r>
-    </w:p>
-    <w:p>
-      <w:pPr>
-        <w:spacing w:after="0" w:line="240" w:lineRule="auto"/>
-        <w:rPr>
-          <w:rFonts w:ascii="Courier New" w:hAnsi="Courier New" w:cs="Courier New"/>
-          <w:b/>
-        </w:rPr>
-      </w:pPr>
-      <w:r>
-        <w:rPr>
-          <w:rFonts w:ascii="Courier New" w:hAnsi="Courier New" w:cs="Courier New"/>
-          <w:b/>
-        </w:rPr>
-        <w:t xml:space="preserve">   //Note that this would be 60*1000/(millis() - timeold)*rpmcount if the interrupt</w:t>
-      </w:r>
-    </w:p>
-    <w:p>
-      <w:pPr>
-        <w:spacing w:after="0" w:line="240" w:lineRule="auto"/>
-        <w:rPr>
-          <w:rFonts w:ascii="Courier New" w:hAnsi="Courier New" w:cs="Courier New"/>
-          <w:b/>
-        </w:rPr>
-      </w:pPr>
-      <w:r>
-        <w:rPr>
-          <w:rFonts w:ascii="Courier New" w:hAnsi="Courier New" w:cs="Courier New"/>
-          <w:b/>
-        </w:rPr>
-        <w:t xml:space="preserve">   //happened once per revolution instead of twice. Other multiples could be used</w:t>
+        <w:t xml:space="preserve">   </w:t>
+      </w:r>
+      <w:proofErr w:type="spellStart"/>
+      <w:proofErr w:type="gramStart"/>
+      <w:r>
+        <w:rPr>
+          <w:rFonts w:ascii="Courier New" w:hAnsi="Courier New" w:cs="Courier New"/>
+          <w:b/>
+        </w:rPr>
+        <w:t>detachInterrupt</w:t>
+      </w:r>
+      <w:proofErr w:type="spellEnd"/>
+      <w:r>
+        <w:rPr>
+          <w:rFonts w:ascii="Courier New" w:hAnsi="Courier New" w:cs="Courier New"/>
+          <w:b/>
+        </w:rPr>
+        <w:t>(</w:t>
+      </w:r>
+      <w:proofErr w:type="gramEnd"/>
+      <w:r>
+        <w:rPr>
+          <w:rFonts w:ascii="Courier New" w:hAnsi="Courier New" w:cs="Courier New"/>
+          <w:b/>
+        </w:rPr>
+        <w:t>0);</w:t>
+      </w:r>
+    </w:p>
+    <w:p>
+      <w:pPr>
+        <w:spacing w:after="0" w:line="240" w:lineRule="auto"/>
+        <w:rPr>
+          <w:rFonts w:ascii="Courier New" w:hAnsi="Courier New" w:cs="Courier New"/>
+          <w:b/>
+        </w:rPr>
+      </w:pPr>
+      <w:r>
+        <w:rPr>
+          <w:rFonts w:ascii="Courier New" w:hAnsi="Courier New" w:cs="Courier New"/>
+          <w:b/>
+        </w:rPr>
+        <w:t xml:space="preserve">   //Note that this would be 60*1000</w:t>
+      </w:r>
+      <w:proofErr w:type="gramStart"/>
+      <w:r>
+        <w:rPr>
+          <w:rFonts w:ascii="Courier New" w:hAnsi="Courier New" w:cs="Courier New"/>
+          <w:b/>
+        </w:rPr>
+        <w:t>/(</w:t>
+      </w:r>
+      <w:proofErr w:type="spellStart"/>
+      <w:proofErr w:type="gramEnd"/>
+      <w:r>
+        <w:rPr>
+          <w:rFonts w:ascii="Courier New" w:hAnsi="Courier New" w:cs="Courier New"/>
+          <w:b/>
+        </w:rPr>
+        <w:t>millis</w:t>
+      </w:r>
+      <w:proofErr w:type="spellEnd"/>
+      <w:r>
+        <w:rPr>
+          <w:rFonts w:ascii="Courier New" w:hAnsi="Courier New" w:cs="Courier New"/>
+          <w:b/>
+        </w:rPr>
+        <w:t xml:space="preserve">() - </w:t>
+      </w:r>
+      <w:proofErr w:type="spellStart"/>
+      <w:r>
+        <w:rPr>
+          <w:rFonts w:ascii="Courier New" w:hAnsi="Courier New" w:cs="Courier New"/>
+          <w:b/>
+        </w:rPr>
+        <w:t>timeold</w:t>
+      </w:r>
+      <w:proofErr w:type="spellEnd"/>
+      <w:r>
+        <w:rPr>
+          <w:rFonts w:ascii="Courier New" w:hAnsi="Courier New" w:cs="Courier New"/>
+          <w:b/>
+        </w:rPr>
+        <w:t>)*</w:t>
+      </w:r>
+      <w:proofErr w:type="spellStart"/>
+      <w:r>
+        <w:rPr>
+          <w:rFonts w:ascii="Courier New" w:hAnsi="Courier New" w:cs="Courier New"/>
+          <w:b/>
+        </w:rPr>
+        <w:t>rpmcount</w:t>
+      </w:r>
+      <w:proofErr w:type="spellEnd"/>
+      <w:r>
+        <w:rPr>
+          <w:rFonts w:ascii="Courier New" w:hAnsi="Courier New" w:cs="Courier New"/>
+          <w:b/>
+        </w:rPr>
+        <w:t xml:space="preserve"> if the interrupt</w:t>
+      </w:r>
+    </w:p>
+    <w:p>
+      <w:pPr>
+        <w:spacing w:after="0" w:line="240" w:lineRule="auto"/>
+        <w:rPr>
+          <w:rFonts w:ascii="Courier New" w:hAnsi="Courier New" w:cs="Courier New"/>
+          <w:b/>
+        </w:rPr>
+      </w:pPr>
+      <w:r>
+        <w:rPr>
+          <w:rFonts w:ascii="Courier New" w:hAnsi="Courier New" w:cs="Courier New"/>
+          <w:b/>
+        </w:rPr>
+        <w:t xml:space="preserve">   </w:t>
+      </w:r>
+      <w:proofErr w:type="gramStart"/>
+      <w:r>
+        <w:rPr>
+          <w:rFonts w:ascii="Courier New" w:hAnsi="Courier New" w:cs="Courier New"/>
+          <w:b/>
+        </w:rPr>
+        <w:t>//happened once per revolution instead of twice.</w:t>
+      </w:r>
+      <w:proofErr w:type="gramEnd"/>
+      <w:r>
+        <w:rPr>
+          <w:rFonts w:ascii="Courier New" w:hAnsi="Courier New" w:cs="Courier New"/>
+          <w:b/>
+        </w:rPr>
+        <w:t xml:space="preserve"> Other multiples could be used</w:t>
       </w:r>
     </w:p>
     <w:p>
@@ -3456,56 +5047,172 @@
           <w:rFonts w:ascii="Courier New" w:hAnsi="Courier New" w:cs="Courier New"/>
           <w:b/>
         </w:rPr>
-        <w:t xml:space="preserve">   rpm = 30*1000/(millis() - timeold)*rpmcount;</w:t>
-      </w:r>
-    </w:p>
-    <w:p>
-      <w:pPr>
-        <w:spacing w:after="0" w:line="240" w:lineRule="auto"/>
-        <w:rPr>
-          <w:rFonts w:ascii="Courier New" w:hAnsi="Courier New" w:cs="Courier New"/>
-          <w:b/>
-        </w:rPr>
-      </w:pPr>
-      <w:r>
-        <w:rPr>
-          <w:rFonts w:ascii="Courier New" w:hAnsi="Courier New" w:cs="Courier New"/>
-          <w:b/>
-        </w:rPr>
-        <w:t xml:space="preserve">   timeold = millis();</w:t>
-      </w:r>
-    </w:p>
-    <w:p>
-      <w:pPr>
-        <w:spacing w:after="0" w:line="240" w:lineRule="auto"/>
-        <w:rPr>
-          <w:rFonts w:ascii="Courier New" w:hAnsi="Courier New" w:cs="Courier New"/>
-          <w:b/>
-        </w:rPr>
-      </w:pPr>
-      <w:r>
-        <w:rPr>
-          <w:rFonts w:ascii="Courier New" w:hAnsi="Courier New" w:cs="Courier New"/>
-          <w:b/>
-        </w:rPr>
-        <w:t xml:space="preserve">   rpmcount = 0;</w:t>
-      </w:r>
-    </w:p>
-    <w:p>
-      <w:pPr>
-        <w:spacing w:after="0" w:line="240" w:lineRule="auto"/>
-        <w:rPr>
-          <w:rFonts w:ascii="Courier New" w:hAnsi="Courier New" w:cs="Courier New"/>
-          <w:b/>
-        </w:rPr>
-      </w:pPr>
-      <w:r>
-        <w:rPr>
-          <w:rFonts w:ascii="Courier New" w:hAnsi="Courier New" w:cs="Courier New"/>
-          <w:b/>
-        </w:rPr>
         <w:t xml:space="preserve">   </w:t>
       </w:r>
+      <w:proofErr w:type="gramStart"/>
+      <w:r>
+        <w:rPr>
+          <w:rFonts w:ascii="Courier New" w:hAnsi="Courier New" w:cs="Courier New"/>
+          <w:b/>
+        </w:rPr>
+        <w:t>rpm</w:t>
+      </w:r>
+      <w:proofErr w:type="gramEnd"/>
+      <w:r>
+        <w:rPr>
+          <w:rFonts w:ascii="Courier New" w:hAnsi="Courier New" w:cs="Courier New"/>
+          <w:b/>
+        </w:rPr>
+        <w:t xml:space="preserve"> = 30*1000/(</w:t>
+      </w:r>
+      <w:proofErr w:type="spellStart"/>
+      <w:r>
+        <w:rPr>
+          <w:rFonts w:ascii="Courier New" w:hAnsi="Courier New" w:cs="Courier New"/>
+          <w:b/>
+        </w:rPr>
+        <w:t>millis</w:t>
+      </w:r>
+      <w:proofErr w:type="spellEnd"/>
+      <w:r>
+        <w:rPr>
+          <w:rFonts w:ascii="Courier New" w:hAnsi="Courier New" w:cs="Courier New"/>
+          <w:b/>
+        </w:rPr>
+        <w:t xml:space="preserve">() - </w:t>
+      </w:r>
+      <w:proofErr w:type="spellStart"/>
+      <w:r>
+        <w:rPr>
+          <w:rFonts w:ascii="Courier New" w:hAnsi="Courier New" w:cs="Courier New"/>
+          <w:b/>
+        </w:rPr>
+        <w:t>timeold</w:t>
+      </w:r>
+      <w:proofErr w:type="spellEnd"/>
+      <w:r>
+        <w:rPr>
+          <w:rFonts w:ascii="Courier New" w:hAnsi="Courier New" w:cs="Courier New"/>
+          <w:b/>
+        </w:rPr>
+        <w:t>)*</w:t>
+      </w:r>
+      <w:proofErr w:type="spellStart"/>
+      <w:r>
+        <w:rPr>
+          <w:rFonts w:ascii="Courier New" w:hAnsi="Courier New" w:cs="Courier New"/>
+          <w:b/>
+        </w:rPr>
+        <w:t>rpmcount</w:t>
+      </w:r>
+      <w:proofErr w:type="spellEnd"/>
+      <w:r>
+        <w:rPr>
+          <w:rFonts w:ascii="Courier New" w:hAnsi="Courier New" w:cs="Courier New"/>
+          <w:b/>
+        </w:rPr>
+        <w:t>;</w:t>
+      </w:r>
+    </w:p>
+    <w:p>
+      <w:pPr>
+        <w:spacing w:after="0" w:line="240" w:lineRule="auto"/>
+        <w:rPr>
+          <w:rFonts w:ascii="Courier New" w:hAnsi="Courier New" w:cs="Courier New"/>
+          <w:b/>
+        </w:rPr>
+      </w:pPr>
+      <w:r>
+        <w:rPr>
+          <w:rFonts w:ascii="Courier New" w:hAnsi="Courier New" w:cs="Courier New"/>
+          <w:b/>
+        </w:rPr>
+        <w:t xml:space="preserve">   </w:t>
+      </w:r>
+      <w:proofErr w:type="spellStart"/>
+      <w:proofErr w:type="gramStart"/>
+      <w:r>
+        <w:rPr>
+          <w:rFonts w:ascii="Courier New" w:hAnsi="Courier New" w:cs="Courier New"/>
+          <w:b/>
+        </w:rPr>
+        <w:t>timeold</w:t>
+      </w:r>
+      <w:proofErr w:type="spellEnd"/>
+      <w:proofErr w:type="gramEnd"/>
+      <w:r>
+        <w:rPr>
+          <w:rFonts w:ascii="Courier New" w:hAnsi="Courier New" w:cs="Courier New"/>
+          <w:b/>
+        </w:rPr>
+        <w:t xml:space="preserve"> = </w:t>
+      </w:r>
+      <w:proofErr w:type="spellStart"/>
+      <w:r>
+        <w:rPr>
+          <w:rFonts w:ascii="Courier New" w:hAnsi="Courier New" w:cs="Courier New"/>
+          <w:b/>
+        </w:rPr>
+        <w:t>millis</w:t>
+      </w:r>
+      <w:proofErr w:type="spellEnd"/>
+      <w:r>
+        <w:rPr>
+          <w:rFonts w:ascii="Courier New" w:hAnsi="Courier New" w:cs="Courier New"/>
+          <w:b/>
+        </w:rPr>
+        <w:t>();</w:t>
+      </w:r>
+    </w:p>
+    <w:p>
+      <w:pPr>
+        <w:spacing w:after="0" w:line="240" w:lineRule="auto"/>
+        <w:rPr>
+          <w:rFonts w:ascii="Courier New" w:hAnsi="Courier New" w:cs="Courier New"/>
+          <w:b/>
+        </w:rPr>
+      </w:pPr>
+      <w:r>
+        <w:rPr>
+          <w:rFonts w:ascii="Courier New" w:hAnsi="Courier New" w:cs="Courier New"/>
+          <w:b/>
+        </w:rPr>
+        <w:t xml:space="preserve">   </w:t>
+      </w:r>
+      <w:proofErr w:type="spellStart"/>
+      <w:proofErr w:type="gramStart"/>
+      <w:r>
+        <w:rPr>
+          <w:rFonts w:ascii="Courier New" w:hAnsi="Courier New" w:cs="Courier New"/>
+          <w:b/>
+        </w:rPr>
+        <w:t>rpmcount</w:t>
+      </w:r>
+      <w:proofErr w:type="spellEnd"/>
+      <w:proofErr w:type="gramEnd"/>
+      <w:r>
+        <w:rPr>
+          <w:rFonts w:ascii="Courier New" w:hAnsi="Courier New" w:cs="Courier New"/>
+          <w:b/>
+        </w:rPr>
+        <w:t xml:space="preserve"> = 0;</w:t>
+      </w:r>
+    </w:p>
+    <w:p>
+      <w:pPr>
+        <w:spacing w:after="0" w:line="240" w:lineRule="auto"/>
+        <w:rPr>
+          <w:rFonts w:ascii="Courier New" w:hAnsi="Courier New" w:cs="Courier New"/>
+          <w:b/>
+        </w:rPr>
+      </w:pPr>
+      <w:r>
+        <w:rPr>
+          <w:rFonts w:ascii="Courier New" w:hAnsi="Courier New" w:cs="Courier New"/>
+          <w:b/>
+        </w:rPr>
+        <w:t xml:space="preserve">   </w:t>
+      </w:r>
     </w:p>
     <w:p>
       <w:pPr>
@@ -3536,23 +5243,82 @@
           <w:rFonts w:ascii="Courier New" w:hAnsi="Courier New" w:cs="Courier New"/>
           <w:b/>
         </w:rPr>
-        <w:t xml:space="preserve">   Serial.print(millis());</w:t>
-      </w:r>
-    </w:p>
-    <w:p>
-      <w:pPr>
-        <w:spacing w:after="0" w:line="240" w:lineRule="auto"/>
-        <w:rPr>
-          <w:rFonts w:ascii="Courier New" w:hAnsi="Courier New" w:cs="Courier New"/>
-          <w:b/>
-        </w:rPr>
-      </w:pPr>
-      <w:r>
-        <w:rPr>
-          <w:rFonts w:ascii="Courier New" w:hAnsi="Courier New" w:cs="Courier New"/>
-          <w:b/>
-        </w:rPr>
-        <w:t xml:space="preserve">   Serial.print(",");</w:t>
+        <w:t xml:space="preserve">   </w:t>
+      </w:r>
+      <w:proofErr w:type="spellStart"/>
+      <w:proofErr w:type="gramStart"/>
+      <w:r>
+        <w:rPr>
+          <w:rFonts w:ascii="Courier New" w:hAnsi="Courier New" w:cs="Courier New"/>
+          <w:b/>
+        </w:rPr>
+        <w:t>Serial.print</w:t>
+      </w:r>
+      <w:proofErr w:type="spellEnd"/>
+      <w:r>
+        <w:rPr>
+          <w:rFonts w:ascii="Courier New" w:hAnsi="Courier New" w:cs="Courier New"/>
+          <w:b/>
+        </w:rPr>
+        <w:t>(</w:t>
+      </w:r>
+      <w:proofErr w:type="spellStart"/>
+      <w:proofErr w:type="gramEnd"/>
+      <w:r>
+        <w:rPr>
+          <w:rFonts w:ascii="Courier New" w:hAnsi="Courier New" w:cs="Courier New"/>
+          <w:b/>
+        </w:rPr>
+        <w:t>millis</w:t>
+      </w:r>
+      <w:proofErr w:type="spellEnd"/>
+      <w:r>
+        <w:rPr>
+          <w:rFonts w:ascii="Courier New" w:hAnsi="Courier New" w:cs="Courier New"/>
+          <w:b/>
+        </w:rPr>
+        <w:t>());</w:t>
+      </w:r>
+    </w:p>
+    <w:p>
+      <w:pPr>
+        <w:spacing w:after="0" w:line="240" w:lineRule="auto"/>
+        <w:rPr>
+          <w:rFonts w:ascii="Courier New" w:hAnsi="Courier New" w:cs="Courier New"/>
+          <w:b/>
+        </w:rPr>
+      </w:pPr>
+      <w:r>
+        <w:rPr>
+          <w:rFonts w:ascii="Courier New" w:hAnsi="Courier New" w:cs="Courier New"/>
+          <w:b/>
+        </w:rPr>
+        <w:t xml:space="preserve">   </w:t>
+      </w:r>
+      <w:proofErr w:type="spellStart"/>
+      <w:proofErr w:type="gramStart"/>
+      <w:r>
+        <w:rPr>
+          <w:rFonts w:ascii="Courier New" w:hAnsi="Courier New" w:cs="Courier New"/>
+          <w:b/>
+        </w:rPr>
+        <w:t>Serial.print</w:t>
+      </w:r>
+      <w:proofErr w:type="spellEnd"/>
+      <w:r>
+        <w:rPr>
+          <w:rFonts w:ascii="Courier New" w:hAnsi="Courier New" w:cs="Courier New"/>
+          <w:b/>
+        </w:rPr>
+        <w:t>(</w:t>
+      </w:r>
+      <w:proofErr w:type="gramEnd"/>
+      <w:r>
+        <w:rPr>
+          <w:rFonts w:ascii="Courier New" w:hAnsi="Courier New" w:cs="Courier New"/>
+          <w:b/>
+        </w:rPr>
+        <w:t>",");</w:t>
       </w:r>
     </w:p>
     <w:p>
@@ -3569,56 +5335,149 @@
           <w:b/>
         </w:rPr>
         <w:lastRenderedPageBreak/>
-        <w:t xml:space="preserve">   Serial.print(rpm,DEC);</w:t>
-      </w:r>
-    </w:p>
-    <w:p>
-      <w:pPr>
-        <w:spacing w:after="0" w:line="240" w:lineRule="auto"/>
-        <w:rPr>
-          <w:rFonts w:ascii="Courier New" w:hAnsi="Courier New" w:cs="Courier New"/>
-          <w:b/>
-        </w:rPr>
-      </w:pPr>
-      <w:r>
-        <w:rPr>
-          <w:rFonts w:ascii="Courier New" w:hAnsi="Courier New" w:cs="Courier New"/>
-          <w:b/>
-        </w:rPr>
-        <w:t xml:space="preserve">   Serial.print(",");</w:t>
-      </w:r>
-    </w:p>
-    <w:p>
-      <w:pPr>
-        <w:spacing w:after="0" w:line="240" w:lineRule="auto"/>
-        <w:rPr>
-          <w:rFonts w:ascii="Courier New" w:hAnsi="Courier New" w:cs="Courier New"/>
-          <w:b/>
-        </w:rPr>
-      </w:pPr>
-      <w:r>
-        <w:rPr>
-          <w:rFonts w:ascii="Courier New" w:hAnsi="Courier New" w:cs="Courier New"/>
-          <w:b/>
-        </w:rPr>
-        <w:t xml:space="preserve">   Serial.println(serial_cmd);</w:t>
-      </w:r>
-    </w:p>
-    <w:p>
-      <w:pPr>
-        <w:spacing w:after="0" w:line="240" w:lineRule="auto"/>
-        <w:rPr>
-          <w:rFonts w:ascii="Courier New" w:hAnsi="Courier New" w:cs="Courier New"/>
-          <w:b/>
-        </w:rPr>
-      </w:pPr>
-      <w:r>
-        <w:rPr>
-          <w:rFonts w:ascii="Courier New" w:hAnsi="Courier New" w:cs="Courier New"/>
-          <w:b/>
-        </w:rPr>
         <w:t xml:space="preserve">   </w:t>
       </w:r>
+      <w:proofErr w:type="spellStart"/>
+      <w:proofErr w:type="gramStart"/>
+      <w:r>
+        <w:rPr>
+          <w:rFonts w:ascii="Courier New" w:hAnsi="Courier New" w:cs="Courier New"/>
+          <w:b/>
+        </w:rPr>
+        <w:t>Serial.print</w:t>
+      </w:r>
+      <w:proofErr w:type="spellEnd"/>
+      <w:r>
+        <w:rPr>
+          <w:rFonts w:ascii="Courier New" w:hAnsi="Courier New" w:cs="Courier New"/>
+          <w:b/>
+        </w:rPr>
+        <w:t>(</w:t>
+      </w:r>
+      <w:proofErr w:type="spellStart"/>
+      <w:proofErr w:type="gramEnd"/>
+      <w:r>
+        <w:rPr>
+          <w:rFonts w:ascii="Courier New" w:hAnsi="Courier New" w:cs="Courier New"/>
+          <w:b/>
+        </w:rPr>
+        <w:t>rpm,DEC</w:t>
+      </w:r>
+      <w:proofErr w:type="spellEnd"/>
+      <w:r>
+        <w:rPr>
+          <w:rFonts w:ascii="Courier New" w:hAnsi="Courier New" w:cs="Courier New"/>
+          <w:b/>
+        </w:rPr>
+        <w:t>);</w:t>
+      </w:r>
+    </w:p>
+    <w:p>
+      <w:pPr>
+        <w:spacing w:after="0" w:line="240" w:lineRule="auto"/>
+        <w:rPr>
+          <w:rFonts w:ascii="Courier New" w:hAnsi="Courier New" w:cs="Courier New"/>
+          <w:b/>
+        </w:rPr>
+      </w:pPr>
+      <w:r>
+        <w:rPr>
+          <w:rFonts w:ascii="Courier New" w:hAnsi="Courier New" w:cs="Courier New"/>
+          <w:b/>
+        </w:rPr>
+        <w:t xml:space="preserve">   </w:t>
+      </w:r>
+      <w:proofErr w:type="spellStart"/>
+      <w:proofErr w:type="gramStart"/>
+      <w:r>
+        <w:rPr>
+          <w:rFonts w:ascii="Courier New" w:hAnsi="Courier New" w:cs="Courier New"/>
+          <w:b/>
+        </w:rPr>
+        <w:t>Serial.print</w:t>
+      </w:r>
+      <w:proofErr w:type="spellEnd"/>
+      <w:r>
+        <w:rPr>
+          <w:rFonts w:ascii="Courier New" w:hAnsi="Courier New" w:cs="Courier New"/>
+          <w:b/>
+        </w:rPr>
+        <w:t>(</w:t>
+      </w:r>
+      <w:proofErr w:type="gramEnd"/>
+      <w:r>
+        <w:rPr>
+          <w:rFonts w:ascii="Courier New" w:hAnsi="Courier New" w:cs="Courier New"/>
+          <w:b/>
+        </w:rPr>
+        <w:t>",");</w:t>
+      </w:r>
+    </w:p>
+    <w:p>
+      <w:pPr>
+        <w:spacing w:after="0" w:line="240" w:lineRule="auto"/>
+        <w:rPr>
+          <w:rFonts w:ascii="Courier New" w:hAnsi="Courier New" w:cs="Courier New"/>
+          <w:b/>
+        </w:rPr>
+      </w:pPr>
+      <w:r>
+        <w:rPr>
+          <w:rFonts w:ascii="Courier New" w:hAnsi="Courier New" w:cs="Courier New"/>
+          <w:b/>
+        </w:rPr>
+        <w:t xml:space="preserve">   </w:t>
+      </w:r>
+      <w:proofErr w:type="spellStart"/>
+      <w:proofErr w:type="gramStart"/>
+      <w:r>
+        <w:rPr>
+          <w:rFonts w:ascii="Courier New" w:hAnsi="Courier New" w:cs="Courier New"/>
+          <w:b/>
+        </w:rPr>
+        <w:t>Serial.println</w:t>
+      </w:r>
+      <w:proofErr w:type="spellEnd"/>
+      <w:r>
+        <w:rPr>
+          <w:rFonts w:ascii="Courier New" w:hAnsi="Courier New" w:cs="Courier New"/>
+          <w:b/>
+        </w:rPr>
+        <w:t>(</w:t>
+      </w:r>
+      <w:proofErr w:type="spellStart"/>
+      <w:proofErr w:type="gramEnd"/>
+      <w:r>
+        <w:rPr>
+          <w:rFonts w:ascii="Courier New" w:hAnsi="Courier New" w:cs="Courier New"/>
+          <w:b/>
+        </w:rPr>
+        <w:t>serial_cmd</w:t>
+      </w:r>
+      <w:proofErr w:type="spellEnd"/>
+      <w:r>
+        <w:rPr>
+          <w:rFonts w:ascii="Courier New" w:hAnsi="Courier New" w:cs="Courier New"/>
+          <w:b/>
+        </w:rPr>
+        <w:t>);</w:t>
+      </w:r>
+    </w:p>
+    <w:p>
+      <w:pPr>
+        <w:spacing w:after="0" w:line="240" w:lineRule="auto"/>
+        <w:rPr>
+          <w:rFonts w:ascii="Courier New" w:hAnsi="Courier New" w:cs="Courier New"/>
+          <w:b/>
+        </w:rPr>
+      </w:pPr>
+      <w:r>
+        <w:rPr>
+          <w:rFonts w:ascii="Courier New" w:hAnsi="Courier New" w:cs="Courier New"/>
+          <w:b/>
+        </w:rPr>
+        <w:t xml:space="preserve">   </w:t>
+      </w:r>
     </w:p>
     <w:p>
       <w:pPr>
@@ -3649,7 +5508,48 @@
           <w:rFonts w:ascii="Courier New" w:hAnsi="Courier New" w:cs="Courier New"/>
           <w:b/>
         </w:rPr>
-        <w:t xml:space="preserve">   attachInterrupt(0, rpm_fun, FALLING);</w:t>
+        <w:t xml:space="preserve">   </w:t>
+      </w:r>
+      <w:proofErr w:type="spellStart"/>
+      <w:proofErr w:type="gramStart"/>
+      <w:r>
+        <w:rPr>
+          <w:rFonts w:ascii="Courier New" w:hAnsi="Courier New" w:cs="Courier New"/>
+          <w:b/>
+        </w:rPr>
+        <w:t>attachInterrupt</w:t>
+      </w:r>
+      <w:proofErr w:type="spellEnd"/>
+      <w:r>
+        <w:rPr>
+          <w:rFonts w:ascii="Courier New" w:hAnsi="Courier New" w:cs="Courier New"/>
+          <w:b/>
+        </w:rPr>
+        <w:t>(</w:t>
+      </w:r>
+      <w:proofErr w:type="gramEnd"/>
+      <w:r>
+        <w:rPr>
+          <w:rFonts w:ascii="Courier New" w:hAnsi="Courier New" w:cs="Courier New"/>
+          <w:b/>
+        </w:rPr>
+        <w:t xml:space="preserve">0, </w:t>
+      </w:r>
+      <w:proofErr w:type="spellStart"/>
+      <w:r>
+        <w:rPr>
+          <w:rFonts w:ascii="Courier New" w:hAnsi="Courier New" w:cs="Courier New"/>
+          <w:b/>
+        </w:rPr>
+        <w:t>rpm_fun</w:t>
+      </w:r>
+      <w:proofErr w:type="spellEnd"/>
+      <w:r>
+        <w:rPr>
+          <w:rFonts w:ascii="Courier New" w:hAnsi="Courier New" w:cs="Courier New"/>
+          <w:b/>
+        </w:rPr>
+        <w:t>, FALLING);</w:t>
       </w:r>
     </w:p>
     <w:p>
@@ -3701,12 +5601,21 @@
           <w:b/>
         </w:rPr>
       </w:pPr>
-      <w:r>
-        <w:rPr>
-          <w:rFonts w:ascii="Courier New" w:hAnsi="Courier New" w:cs="Courier New"/>
-          <w:b/>
-        </w:rPr>
-        <w:t>void loop() {</w:t>
+      <w:proofErr w:type="gramStart"/>
+      <w:r>
+        <w:rPr>
+          <w:rFonts w:ascii="Courier New" w:hAnsi="Courier New" w:cs="Courier New"/>
+          <w:b/>
+        </w:rPr>
+        <w:t>void</w:t>
+      </w:r>
+      <w:proofErr w:type="gramEnd"/>
+      <w:r>
+        <w:rPr>
+          <w:rFonts w:ascii="Courier New" w:hAnsi="Courier New" w:cs="Courier New"/>
+          <w:b/>
+        </w:rPr>
+        <w:t xml:space="preserve"> loop() {</w:t>
       </w:r>
     </w:p>
     <w:p>
@@ -3780,13 +5689,22 @@
           <w:szCs w:val="18"/>
         </w:rPr>
       </w:pPr>
+      <w:proofErr w:type="gramStart"/>
       <w:r>
         <w:rPr>
           <w:sz w:val="18"/>
           <w:szCs w:val="18"/>
         </w:rPr>
         <w:lastRenderedPageBreak/>
-        <w:t>Time(ms)</w:t>
+        <w:t>Time(</w:t>
+      </w:r>
+      <w:proofErr w:type="gramEnd"/>
+      <w:r>
+        <w:rPr>
+          <w:sz w:val="18"/>
+          <w:szCs w:val="18"/>
+        </w:rPr>
+        <w:t>ms)</w:t>
       </w:r>
       <w:r>
         <w:rPr>
@@ -7107,13 +9025,22 @@
           <w:szCs w:val="18"/>
         </w:rPr>
       </w:pPr>
+      <w:proofErr w:type="gramStart"/>
       <w:r>
         <w:rPr>
           <w:sz w:val="18"/>
           <w:szCs w:val="18"/>
         </w:rPr>
         <w:lastRenderedPageBreak/>
-        <w:t>Time(ms)</w:t>
+        <w:t>Time(</w:t>
+      </w:r>
+      <w:proofErr w:type="gramEnd"/>
+      <w:r>
+        <w:rPr>
+          <w:sz w:val="18"/>
+          <w:szCs w:val="18"/>
+        </w:rPr>
+        <w:t>ms)</w:t>
       </w:r>
       <w:r>
         <w:rPr>
@@ -10433,7 +12360,7 @@
           <w:rPr>
             <w:rStyle w:val="Hyperlink"/>
           </w:rPr>
-          <w:t>https://www.youtube.com/watch?v=vAZy4O3XNxI</w:t>
+          <w:t>http://www.youtube.com/watch?v=e57s49ww6dc</w:t>
         </w:r>
       </w:hyperlink>
     </w:p>

</xml_diff>